<commit_message>
SQL PROBLEMS AND ANSWERS UPTO PROBLEM 14
</commit_message>
<xml_diff>
--- a/HackerRankSQLProblems.docx
+++ b/HackerRankSQLProblems.docx
@@ -26,7 +26,6 @@
           <w:spacing w:val="0"/>
           <w:sz w:val="21"/>
           <w:szCs w:val="21"/>
-          <w:bdr w:val="none" w:color="auto" w:sz="0" w:space="0"/>
           <w:shd w:val="clear" w:fill="FFFFFF"/>
           <w:vertAlign w:val="baseline"/>
           <w:lang w:val="en-IN"/>
@@ -41,7 +40,6 @@
           <w:spacing w:val="0"/>
           <w:sz w:val="21"/>
           <w:szCs w:val="21"/>
-          <w:bdr w:val="none" w:color="auto" w:sz="0" w:space="0"/>
           <w:shd w:val="clear" w:fill="FFFFFF"/>
           <w:vertAlign w:val="baseline"/>
           <w:lang w:val="en-IN"/>
@@ -80,7 +78,6 @@
           <w:spacing w:val="0"/>
           <w:sz w:val="21"/>
           <w:szCs w:val="21"/>
-          <w:bdr w:val="none" w:color="auto" w:sz="0" w:space="0"/>
           <w:shd w:val="clear" w:fill="FFFFFF"/>
           <w:vertAlign w:val="baseline"/>
         </w:rPr>
@@ -96,7 +93,6 @@
           <w:spacing w:val="0"/>
           <w:sz w:val="21"/>
           <w:szCs w:val="21"/>
-          <w:bdr w:val="none" w:color="auto" w:sz="0" w:space="0"/>
           <w:shd w:val="clear" w:fill="FFFFFF"/>
           <w:vertAlign w:val="baseline"/>
         </w:rPr>
@@ -111,7 +107,6 @@
           <w:spacing w:val="0"/>
           <w:sz w:val="21"/>
           <w:szCs w:val="21"/>
-          <w:bdr w:val="none" w:color="auto" w:sz="0" w:space="0"/>
           <w:shd w:val="clear" w:fill="FFFFFF"/>
           <w:vertAlign w:val="baseline"/>
         </w:rPr>
@@ -128,7 +123,6 @@
           <w:spacing w:val="0"/>
           <w:sz w:val="21"/>
           <w:szCs w:val="21"/>
-          <w:bdr w:val="none" w:color="auto" w:sz="0" w:space="0"/>
           <w:shd w:val="clear" w:fill="FFFFFF"/>
           <w:vertAlign w:val="baseline"/>
         </w:rPr>
@@ -143,7 +137,6 @@
           <w:spacing w:val="0"/>
           <w:sz w:val="21"/>
           <w:szCs w:val="21"/>
-          <w:bdr w:val="none" w:color="auto" w:sz="0" w:space="0"/>
           <w:shd w:val="clear" w:fill="FFFFFF"/>
           <w:vertAlign w:val="baseline"/>
         </w:rPr>
@@ -183,7 +176,6 @@
           <w:spacing w:val="0"/>
           <w:sz w:val="21"/>
           <w:szCs w:val="21"/>
-          <w:bdr w:val="none" w:color="auto" w:sz="0" w:space="0"/>
           <w:shd w:val="clear" w:fill="FFFFFF"/>
           <w:vertAlign w:val="baseline"/>
         </w:rPr>
@@ -221,7 +213,6 @@
           <w:spacing w:val="0"/>
           <w:sz w:val="21"/>
           <w:szCs w:val="21"/>
-          <w:bdr w:val="none" w:color="auto" w:sz="0" w:space="0"/>
           <w:shd w:val="clear" w:fill="FFFFFF"/>
           <w:vertAlign w:val="baseline"/>
         </w:rPr>
@@ -238,7 +229,6 @@
           <w:spacing w:val="0"/>
           <w:sz w:val="21"/>
           <w:szCs w:val="21"/>
-          <w:bdr w:val="none" w:color="auto" w:sz="0" w:space="0"/>
           <w:shd w:val="clear" w:fill="FFFFFF"/>
           <w:vertAlign w:val="baseline"/>
         </w:rPr>
@@ -253,7 +243,6 @@
           <w:spacing w:val="0"/>
           <w:sz w:val="21"/>
           <w:szCs w:val="21"/>
-          <w:bdr w:val="none" w:color="auto" w:sz="0" w:space="0"/>
           <w:shd w:val="clear" w:fill="FFFFFF"/>
           <w:vertAlign w:val="baseline"/>
         </w:rPr>
@@ -291,7 +280,6 @@
           <w:spacing w:val="0"/>
           <w:sz w:val="21"/>
           <w:szCs w:val="21"/>
-          <w:bdr w:val="none" w:color="auto" w:sz="0" w:space="0"/>
           <w:shd w:val="clear" w:fill="FFFFFF"/>
           <w:vertAlign w:val="baseline"/>
         </w:rPr>
@@ -369,7 +357,6 @@
           <w:spacing w:val="0"/>
           <w:sz w:val="21"/>
           <w:szCs w:val="21"/>
-          <w:bdr w:val="none" w:color="auto" w:sz="0" w:space="0"/>
           <w:shd w:val="clear" w:fill="FFFFFF"/>
           <w:vertAlign w:val="baseline"/>
         </w:rPr>
@@ -385,7 +372,6 @@
           <w:spacing w:val="0"/>
           <w:sz w:val="21"/>
           <w:szCs w:val="21"/>
-          <w:bdr w:val="none" w:color="auto" w:sz="0" w:space="0"/>
           <w:shd w:val="clear" w:fill="FFFFFF"/>
           <w:vertAlign w:val="baseline"/>
         </w:rPr>
@@ -400,7 +386,6 @@
           <w:spacing w:val="0"/>
           <w:sz w:val="21"/>
           <w:szCs w:val="21"/>
-          <w:bdr w:val="none" w:color="auto" w:sz="0" w:space="0"/>
           <w:shd w:val="clear" w:fill="FFFFFF"/>
           <w:vertAlign w:val="baseline"/>
         </w:rPr>
@@ -416,7 +401,6 @@
           <w:spacing w:val="0"/>
           <w:sz w:val="21"/>
           <w:szCs w:val="21"/>
-          <w:bdr w:val="none" w:color="auto" w:sz="0" w:space="0"/>
           <w:shd w:val="clear" w:fill="FFFFFF"/>
           <w:vertAlign w:val="baseline"/>
         </w:rPr>
@@ -431,7 +415,6 @@
           <w:spacing w:val="0"/>
           <w:sz w:val="21"/>
           <w:szCs w:val="21"/>
-          <w:bdr w:val="none" w:color="auto" w:sz="0" w:space="0"/>
           <w:shd w:val="clear" w:fill="FFFFFF"/>
           <w:vertAlign w:val="baseline"/>
         </w:rPr>
@@ -447,7 +430,6 @@
           <w:spacing w:val="0"/>
           <w:sz w:val="21"/>
           <w:szCs w:val="21"/>
-          <w:bdr w:val="none" w:color="auto" w:sz="0" w:space="0"/>
           <w:shd w:val="clear" w:fill="FFFFFF"/>
           <w:vertAlign w:val="baseline"/>
         </w:rPr>
@@ -462,7 +444,6 @@
           <w:spacing w:val="0"/>
           <w:sz w:val="21"/>
           <w:szCs w:val="21"/>
-          <w:bdr w:val="none" w:color="auto" w:sz="0" w:space="0"/>
           <w:shd w:val="clear" w:fill="FFFFFF"/>
           <w:vertAlign w:val="baseline"/>
         </w:rPr>
@@ -478,7 +459,6 @@
           <w:spacing w:val="0"/>
           <w:sz w:val="21"/>
           <w:szCs w:val="21"/>
-          <w:bdr w:val="none" w:color="auto" w:sz="0" w:space="0"/>
           <w:shd w:val="clear" w:fill="FFFFFF"/>
           <w:vertAlign w:val="baseline"/>
         </w:rPr>
@@ -493,7 +473,6 @@
           <w:spacing w:val="0"/>
           <w:sz w:val="21"/>
           <w:szCs w:val="21"/>
-          <w:bdr w:val="none" w:color="auto" w:sz="0" w:space="0"/>
           <w:shd w:val="clear" w:fill="FFFFFF"/>
           <w:vertAlign w:val="baseline"/>
         </w:rPr>
@@ -533,7 +512,6 @@
           <w:spacing w:val="0"/>
           <w:sz w:val="21"/>
           <w:szCs w:val="21"/>
-          <w:bdr w:val="none" w:color="auto" w:sz="0" w:space="0"/>
           <w:shd w:val="clear" w:fill="FFFFFF"/>
           <w:vertAlign w:val="baseline"/>
         </w:rPr>
@@ -571,7 +549,6 @@
           <w:spacing w:val="0"/>
           <w:sz w:val="21"/>
           <w:szCs w:val="21"/>
-          <w:bdr w:val="none" w:color="auto" w:sz="0" w:space="0"/>
           <w:shd w:val="clear" w:fill="FFFFFF"/>
           <w:vertAlign w:val="baseline"/>
         </w:rPr>
@@ -651,7 +628,6 @@
           <w:spacing w:val="0"/>
           <w:sz w:val="21"/>
           <w:szCs w:val="21"/>
-          <w:bdr w:val="none" w:color="auto" w:sz="0" w:space="0"/>
           <w:shd w:val="clear" w:fill="FFFFFF"/>
           <w:vertAlign w:val="baseline"/>
         </w:rPr>
@@ -683,7 +659,6 @@
           <w:spacing w:val="0"/>
           <w:sz w:val="21"/>
           <w:szCs w:val="21"/>
-          <w:bdr w:val="none" w:color="auto" w:sz="0" w:space="0"/>
           <w:shd w:val="clear" w:fill="FFFFFF"/>
           <w:vertAlign w:val="baseline"/>
         </w:rPr>
@@ -698,7 +673,6 @@
           <w:spacing w:val="0"/>
           <w:sz w:val="21"/>
           <w:szCs w:val="21"/>
-          <w:bdr w:val="none" w:color="auto" w:sz="0" w:space="0"/>
           <w:shd w:val="clear" w:fill="FFFFFF"/>
           <w:vertAlign w:val="baseline"/>
         </w:rPr>
@@ -730,7 +704,6 @@
           <w:spacing w:val="0"/>
           <w:sz w:val="21"/>
           <w:szCs w:val="21"/>
-          <w:bdr w:val="none" w:color="auto" w:sz="0" w:space="0"/>
           <w:shd w:val="clear" w:fill="FFFFFF"/>
           <w:vertAlign w:val="baseline"/>
         </w:rPr>
@@ -745,7 +718,6 @@
           <w:spacing w:val="0"/>
           <w:sz w:val="21"/>
           <w:szCs w:val="21"/>
-          <w:bdr w:val="none" w:color="auto" w:sz="0" w:space="0"/>
           <w:shd w:val="clear" w:fill="FFFFFF"/>
           <w:vertAlign w:val="baseline"/>
         </w:rPr>
@@ -777,7 +749,6 @@
           <w:spacing w:val="0"/>
           <w:sz w:val="21"/>
           <w:szCs w:val="21"/>
-          <w:bdr w:val="none" w:color="auto" w:sz="0" w:space="0"/>
           <w:shd w:val="clear" w:fill="FFFFFF"/>
           <w:vertAlign w:val="baseline"/>
         </w:rPr>
@@ -792,7 +763,6 @@
           <w:spacing w:val="0"/>
           <w:sz w:val="21"/>
           <w:szCs w:val="21"/>
-          <w:bdr w:val="none" w:color="auto" w:sz="0" w:space="0"/>
           <w:shd w:val="clear" w:fill="FFFFFF"/>
           <w:vertAlign w:val="baseline"/>
         </w:rPr>
@@ -824,7 +794,6 @@
           <w:spacing w:val="0"/>
           <w:sz w:val="21"/>
           <w:szCs w:val="21"/>
-          <w:bdr w:val="none" w:color="auto" w:sz="0" w:space="0"/>
           <w:shd w:val="clear" w:fill="FFFFFF"/>
           <w:vertAlign w:val="baseline"/>
         </w:rPr>
@@ -839,7 +808,6 @@
           <w:spacing w:val="0"/>
           <w:sz w:val="21"/>
           <w:szCs w:val="21"/>
-          <w:bdr w:val="none" w:color="auto" w:sz="0" w:space="0"/>
           <w:shd w:val="clear" w:fill="FFFFFF"/>
           <w:vertAlign w:val="baseline"/>
         </w:rPr>
@@ -871,7 +839,6 @@
           <w:spacing w:val="0"/>
           <w:sz w:val="21"/>
           <w:szCs w:val="21"/>
-          <w:bdr w:val="none" w:color="auto" w:sz="0" w:space="0"/>
           <w:shd w:val="clear" w:fill="FFFFFF"/>
           <w:vertAlign w:val="baseline"/>
         </w:rPr>
@@ -886,7 +853,6 @@
           <w:spacing w:val="0"/>
           <w:sz w:val="21"/>
           <w:szCs w:val="21"/>
-          <w:bdr w:val="none" w:color="auto" w:sz="0" w:space="0"/>
           <w:shd w:val="clear" w:fill="FFFFFF"/>
           <w:vertAlign w:val="baseline"/>
         </w:rPr>
@@ -918,7 +884,6 @@
           <w:spacing w:val="0"/>
           <w:sz w:val="21"/>
           <w:szCs w:val="21"/>
-          <w:bdr w:val="none" w:color="auto" w:sz="0" w:space="0"/>
           <w:shd w:val="clear" w:fill="FFFFFF"/>
           <w:vertAlign w:val="baseline"/>
         </w:rPr>
@@ -933,7 +898,6 @@
           <w:spacing w:val="0"/>
           <w:sz w:val="21"/>
           <w:szCs w:val="21"/>
-          <w:bdr w:val="none" w:color="auto" w:sz="0" w:space="0"/>
           <w:shd w:val="clear" w:fill="FFFFFF"/>
           <w:vertAlign w:val="baseline"/>
         </w:rPr>
@@ -965,7 +929,6 @@
           <w:spacing w:val="0"/>
           <w:sz w:val="21"/>
           <w:szCs w:val="21"/>
-          <w:bdr w:val="none" w:color="auto" w:sz="0" w:space="0"/>
           <w:shd w:val="clear" w:fill="FFFFFF"/>
           <w:vertAlign w:val="baseline"/>
         </w:rPr>
@@ -980,7 +943,6 @@
           <w:spacing w:val="0"/>
           <w:sz w:val="21"/>
           <w:szCs w:val="21"/>
-          <w:bdr w:val="none" w:color="auto" w:sz="0" w:space="0"/>
           <w:shd w:val="clear" w:fill="FFFFFF"/>
           <w:vertAlign w:val="baseline"/>
         </w:rPr>
@@ -1012,7 +974,6 @@
           <w:spacing w:val="0"/>
           <w:sz w:val="21"/>
           <w:szCs w:val="21"/>
-          <w:bdr w:val="none" w:color="auto" w:sz="0" w:space="0"/>
           <w:shd w:val="clear" w:fill="FFFFFF"/>
           <w:vertAlign w:val="baseline"/>
         </w:rPr>
@@ -1027,7 +988,6 @@
           <w:spacing w:val="0"/>
           <w:sz w:val="21"/>
           <w:szCs w:val="21"/>
-          <w:bdr w:val="none" w:color="auto" w:sz="0" w:space="0"/>
           <w:shd w:val="clear" w:fill="FFFFFF"/>
           <w:vertAlign w:val="baseline"/>
         </w:rPr>
@@ -1059,7 +1019,6 @@
           <w:spacing w:val="0"/>
           <w:sz w:val="21"/>
           <w:szCs w:val="21"/>
-          <w:bdr w:val="none" w:color="auto" w:sz="0" w:space="0"/>
           <w:shd w:val="clear" w:fill="FFFFFF"/>
           <w:vertAlign w:val="baseline"/>
         </w:rPr>
@@ -1074,7 +1033,6 @@
           <w:spacing w:val="0"/>
           <w:sz w:val="21"/>
           <w:szCs w:val="21"/>
-          <w:bdr w:val="none" w:color="auto" w:sz="0" w:space="0"/>
           <w:shd w:val="clear" w:fill="FFFFFF"/>
           <w:vertAlign w:val="baseline"/>
         </w:rPr>
@@ -1113,7 +1071,6 @@
           <w:spacing w:val="0"/>
           <w:sz w:val="21"/>
           <w:szCs w:val="21"/>
-          <w:bdr w:val="none" w:color="auto" w:sz="0" w:space="0"/>
           <w:shd w:val="clear" w:fill="FFFFFF"/>
           <w:vertAlign w:val="baseline"/>
         </w:rPr>
@@ -1201,7 +1158,6 @@
           <w:spacing w:val="0"/>
           <w:sz w:val="21"/>
           <w:szCs w:val="21"/>
-          <w:bdr w:val="none" w:color="auto" w:sz="0" w:space="0"/>
           <w:shd w:val="clear" w:fill="FFFFFF"/>
           <w:vertAlign w:val="baseline"/>
         </w:rPr>
@@ -1217,7 +1173,6 @@
           <w:spacing w:val="0"/>
           <w:sz w:val="21"/>
           <w:szCs w:val="21"/>
-          <w:bdr w:val="none" w:color="auto" w:sz="0" w:space="0"/>
           <w:shd w:val="clear" w:fill="FFFFFF"/>
           <w:vertAlign w:val="baseline"/>
         </w:rPr>
@@ -1231,7 +1186,6 @@
           <w:spacing w:val="0"/>
           <w:sz w:val="21"/>
           <w:szCs w:val="21"/>
-          <w:bdr w:val="none" w:color="auto" w:sz="0" w:space="0"/>
           <w:shd w:val="clear" w:fill="FFFFFF"/>
           <w:vertAlign w:val="baseline"/>
         </w:rPr>
@@ -1246,7 +1200,6 @@
           <w:spacing w:val="0"/>
           <w:sz w:val="21"/>
           <w:szCs w:val="21"/>
-          <w:bdr w:val="none" w:color="auto" w:sz="0" w:space="0"/>
           <w:shd w:val="clear" w:fill="FFFFFF"/>
           <w:vertAlign w:val="baseline"/>
         </w:rPr>
@@ -1260,7 +1213,6 @@
           <w:spacing w:val="0"/>
           <w:sz w:val="21"/>
           <w:szCs w:val="21"/>
-          <w:bdr w:val="none" w:color="auto" w:sz="0" w:space="0"/>
           <w:shd w:val="clear" w:fill="FFFFFF"/>
           <w:vertAlign w:val="baseline"/>
         </w:rPr>
@@ -1276,7 +1228,6 @@
           <w:spacing w:val="0"/>
           <w:sz w:val="21"/>
           <w:szCs w:val="21"/>
-          <w:bdr w:val="none" w:color="auto" w:sz="0" w:space="0"/>
           <w:shd w:val="clear" w:fill="FFFFFF"/>
           <w:vertAlign w:val="baseline"/>
         </w:rPr>
@@ -1290,7 +1241,6 @@
           <w:spacing w:val="0"/>
           <w:sz w:val="21"/>
           <w:szCs w:val="21"/>
-          <w:bdr w:val="none" w:color="auto" w:sz="0" w:space="0"/>
           <w:shd w:val="clear" w:fill="FFFFFF"/>
           <w:vertAlign w:val="baseline"/>
         </w:rPr>
@@ -1305,7 +1255,6 @@
           <w:spacing w:val="0"/>
           <w:sz w:val="21"/>
           <w:szCs w:val="21"/>
-          <w:bdr w:val="none" w:color="auto" w:sz="0" w:space="0"/>
           <w:shd w:val="clear" w:fill="FFFFFF"/>
           <w:vertAlign w:val="baseline"/>
         </w:rPr>
@@ -1319,7 +1268,6 @@
           <w:spacing w:val="0"/>
           <w:sz w:val="21"/>
           <w:szCs w:val="21"/>
-          <w:bdr w:val="none" w:color="auto" w:sz="0" w:space="0"/>
           <w:shd w:val="clear" w:fill="FFFFFF"/>
           <w:vertAlign w:val="baseline"/>
         </w:rPr>
@@ -1360,7 +1308,6 @@
           <w:spacing w:val="0"/>
           <w:sz w:val="21"/>
           <w:szCs w:val="21"/>
-          <w:bdr w:val="none" w:color="auto" w:sz="0" w:space="0"/>
           <w:shd w:val="clear" w:fill="FFFFFF"/>
           <w:vertAlign w:val="baseline"/>
         </w:rPr>
@@ -1376,7 +1323,6 @@
           <w:spacing w:val="0"/>
           <w:sz w:val="21"/>
           <w:szCs w:val="21"/>
-          <w:bdr w:val="none" w:color="auto" w:sz="0" w:space="0"/>
           <w:shd w:val="clear" w:fill="FFFFFF"/>
           <w:vertAlign w:val="baseline"/>
         </w:rPr>
@@ -1390,7 +1336,6 @@
           <w:spacing w:val="0"/>
           <w:sz w:val="21"/>
           <w:szCs w:val="21"/>
-          <w:bdr w:val="none" w:color="auto" w:sz="0" w:space="0"/>
           <w:shd w:val="clear" w:fill="FFFFFF"/>
           <w:vertAlign w:val="baseline"/>
         </w:rPr>
@@ -1421,20 +1366,18 @@
           <w:spacing w:val="0"/>
           <w:sz w:val="21"/>
           <w:szCs w:val="21"/>
-          <w:bdr w:val="none" w:color="auto" w:sz="0" w:space="0"/>
-          <w:shd w:val="clear" w:fill="FFFFFF"/>
-          <w:vertAlign w:val="baseline"/>
-        </w:rPr>
-      </w:pPr>
-      <w:r>
-        <w:rPr>
-          <w:rFonts w:hint="default" w:ascii="Arial" w:hAnsi="Arial" w:eastAsia="Arial" w:cs="Arial"/>
-          <w:i w:val="0"/>
-          <w:caps w:val="0"/>
-          <w:spacing w:val="0"/>
-          <w:sz w:val="21"/>
-          <w:szCs w:val="21"/>
-          <w:bdr w:val="none" w:color="auto" w:sz="0" w:space="0"/>
+          <w:shd w:val="clear" w:fill="FFFFFF"/>
+          <w:vertAlign w:val="baseline"/>
+        </w:rPr>
+      </w:pPr>
+      <w:r>
+        <w:rPr>
+          <w:rFonts w:hint="default" w:ascii="Arial" w:hAnsi="Arial" w:eastAsia="Arial" w:cs="Arial"/>
+          <w:i w:val="0"/>
+          <w:caps w:val="0"/>
+          <w:spacing w:val="0"/>
+          <w:sz w:val="21"/>
+          <w:szCs w:val="21"/>
           <w:shd w:val="clear" w:fill="FFFFFF"/>
           <w:vertAlign w:val="baseline"/>
         </w:rPr>
@@ -1505,7 +1448,6 @@
           <w:spacing w:val="0"/>
           <w:sz w:val="21"/>
           <w:szCs w:val="21"/>
-          <w:bdr w:val="none" w:color="auto" w:sz="0" w:space="0"/>
           <w:shd w:val="clear" w:fill="FFFFFF"/>
           <w:vertAlign w:val="baseline"/>
         </w:rPr>
@@ -1535,7 +1477,6 @@
           <w:spacing w:val="0"/>
           <w:sz w:val="21"/>
           <w:szCs w:val="21"/>
-          <w:bdr w:val="none" w:color="auto" w:sz="0" w:space="0"/>
           <w:shd w:val="clear" w:fill="FFFFFF"/>
           <w:vertAlign w:val="baseline"/>
         </w:rPr>
@@ -1565,7 +1506,6 @@
           <w:spacing w:val="0"/>
           <w:sz w:val="21"/>
           <w:szCs w:val="21"/>
-          <w:bdr w:val="none" w:color="auto" w:sz="0" w:space="0"/>
           <w:shd w:val="clear" w:fill="FFFFFF"/>
           <w:vertAlign w:val="baseline"/>
         </w:rPr>
@@ -1640,7 +1580,6 @@
           <w:spacing w:val="0"/>
           <w:sz w:val="21"/>
           <w:szCs w:val="21"/>
-          <w:bdr w:val="none" w:color="auto" w:sz="0" w:space="0"/>
           <w:shd w:val="clear" w:fill="FFFFFF"/>
           <w:vertAlign w:val="baseline"/>
         </w:rPr>
@@ -1670,7 +1609,6 @@
           <w:spacing w:val="0"/>
           <w:sz w:val="21"/>
           <w:szCs w:val="21"/>
-          <w:bdr w:val="none" w:color="auto" w:sz="0" w:space="0"/>
           <w:shd w:val="clear" w:fill="FFFFFF"/>
           <w:vertAlign w:val="baseline"/>
         </w:rPr>
@@ -1710,7 +1648,6 @@
           <w:spacing w:val="0"/>
           <w:sz w:val="21"/>
           <w:szCs w:val="21"/>
-          <w:bdr w:val="none" w:color="auto" w:sz="0" w:space="0"/>
           <w:shd w:val="clear" w:fill="FFFFFF"/>
           <w:vertAlign w:val="baseline"/>
         </w:rPr>
@@ -1726,7 +1663,6 @@
           <w:spacing w:val="0"/>
           <w:sz w:val="21"/>
           <w:szCs w:val="21"/>
-          <w:bdr w:val="none" w:color="auto" w:sz="0" w:space="0"/>
           <w:shd w:val="clear" w:fill="FFFFFF"/>
           <w:vertAlign w:val="baseline"/>
         </w:rPr>
@@ -1740,7 +1676,6 @@
           <w:spacing w:val="0"/>
           <w:sz w:val="21"/>
           <w:szCs w:val="21"/>
-          <w:bdr w:val="none" w:color="auto" w:sz="0" w:space="0"/>
           <w:shd w:val="clear" w:fill="FFFFFF"/>
           <w:vertAlign w:val="baseline"/>
         </w:rPr>
@@ -1756,7 +1691,6 @@
           <w:spacing w:val="0"/>
           <w:sz w:val="21"/>
           <w:szCs w:val="21"/>
-          <w:bdr w:val="none" w:color="auto" w:sz="0" w:space="0"/>
           <w:shd w:val="clear" w:fill="FFFFFF"/>
           <w:vertAlign w:val="baseline"/>
         </w:rPr>
@@ -1770,7 +1704,6 @@
           <w:spacing w:val="0"/>
           <w:sz w:val="21"/>
           <w:szCs w:val="21"/>
-          <w:bdr w:val="none" w:color="auto" w:sz="0" w:space="0"/>
           <w:shd w:val="clear" w:fill="FFFFFF"/>
           <w:vertAlign w:val="baseline"/>
         </w:rPr>
@@ -1785,7 +1718,6 @@
           <w:spacing w:val="0"/>
           <w:sz w:val="21"/>
           <w:szCs w:val="21"/>
-          <w:bdr w:val="none" w:color="auto" w:sz="0" w:space="0"/>
           <w:shd w:val="clear" w:fill="FFFFFF"/>
           <w:vertAlign w:val="baseline"/>
         </w:rPr>
@@ -1799,7 +1731,6 @@
           <w:spacing w:val="0"/>
           <w:sz w:val="21"/>
           <w:szCs w:val="21"/>
-          <w:bdr w:val="none" w:color="auto" w:sz="0" w:space="0"/>
           <w:shd w:val="clear" w:fill="FFFFFF"/>
           <w:vertAlign w:val="baseline"/>
         </w:rPr>
@@ -1814,7 +1745,6 @@
           <w:spacing w:val="0"/>
           <w:sz w:val="21"/>
           <w:szCs w:val="21"/>
-          <w:bdr w:val="none" w:color="auto" w:sz="0" w:space="0"/>
           <w:shd w:val="clear" w:fill="FFFFFF"/>
           <w:vertAlign w:val="baseline"/>
         </w:rPr>
@@ -1828,7 +1758,6 @@
           <w:spacing w:val="0"/>
           <w:sz w:val="21"/>
           <w:szCs w:val="21"/>
-          <w:bdr w:val="none" w:color="auto" w:sz="0" w:space="0"/>
           <w:shd w:val="clear" w:fill="FFFFFF"/>
           <w:vertAlign w:val="baseline"/>
         </w:rPr>
@@ -1843,7 +1772,6 @@
           <w:spacing w:val="0"/>
           <w:sz w:val="21"/>
           <w:szCs w:val="21"/>
-          <w:bdr w:val="none" w:color="auto" w:sz="0" w:space="0"/>
           <w:shd w:val="clear" w:fill="FFFFFF"/>
           <w:vertAlign w:val="baseline"/>
         </w:rPr>
@@ -1857,7 +1785,6 @@
           <w:spacing w:val="0"/>
           <w:sz w:val="21"/>
           <w:szCs w:val="21"/>
-          <w:bdr w:val="none" w:color="auto" w:sz="0" w:space="0"/>
           <w:shd w:val="clear" w:fill="FFFFFF"/>
           <w:vertAlign w:val="baseline"/>
         </w:rPr>
@@ -1898,7 +1825,6 @@
           <w:spacing w:val="0"/>
           <w:sz w:val="21"/>
           <w:szCs w:val="21"/>
-          <w:bdr w:val="none" w:color="auto" w:sz="0" w:space="0"/>
           <w:shd w:val="clear" w:fill="FFFFFF"/>
           <w:vertAlign w:val="baseline"/>
         </w:rPr>
@@ -1914,7 +1840,6 @@
           <w:spacing w:val="0"/>
           <w:sz w:val="21"/>
           <w:szCs w:val="21"/>
-          <w:bdr w:val="none" w:color="auto" w:sz="0" w:space="0"/>
           <w:shd w:val="clear" w:fill="FFFFFF"/>
           <w:vertAlign w:val="baseline"/>
         </w:rPr>
@@ -1928,7 +1853,6 @@
           <w:spacing w:val="0"/>
           <w:sz w:val="21"/>
           <w:szCs w:val="21"/>
-          <w:bdr w:val="none" w:color="auto" w:sz="0" w:space="0"/>
           <w:shd w:val="clear" w:fill="FFFFFF"/>
           <w:vertAlign w:val="baseline"/>
         </w:rPr>
@@ -1942,7 +1866,6 @@
           <w:spacing w:val="0"/>
           <w:sz w:val="21"/>
           <w:szCs w:val="21"/>
-          <w:bdr w:val="none" w:color="auto" w:sz="0" w:space="0"/>
           <w:shd w:val="clear" w:fill="FFFFFF"/>
           <w:vertAlign w:val="baseline"/>
         </w:rPr>
@@ -1956,7 +1879,6 @@
           <w:spacing w:val="0"/>
           <w:sz w:val="21"/>
           <w:szCs w:val="21"/>
-          <w:bdr w:val="none" w:color="auto" w:sz="0" w:space="0"/>
           <w:shd w:val="clear" w:fill="FFFFFF"/>
           <w:vertAlign w:val="baseline"/>
         </w:rPr>
@@ -2027,7 +1949,6 @@
           <w:spacing w:val="0"/>
           <w:sz w:val="21"/>
           <w:szCs w:val="21"/>
-          <w:bdr w:val="none" w:color="auto" w:sz="0" w:space="0"/>
           <w:shd w:val="clear" w:fill="FFFFFF"/>
           <w:vertAlign w:val="baseline"/>
         </w:rPr>
@@ -2057,7 +1978,6 @@
           <w:spacing w:val="0"/>
           <w:sz w:val="21"/>
           <w:szCs w:val="21"/>
-          <w:bdr w:val="none" w:color="auto" w:sz="0" w:space="0"/>
           <w:shd w:val="clear" w:fill="FFFFFF"/>
           <w:vertAlign w:val="baseline"/>
         </w:rPr>
@@ -2132,7 +2052,6 @@
           <w:spacing w:val="0"/>
           <w:sz w:val="21"/>
           <w:szCs w:val="21"/>
-          <w:bdr w:val="none" w:color="auto" w:sz="0" w:space="0"/>
           <w:shd w:val="clear" w:fill="FFFFFF"/>
           <w:vertAlign w:val="baseline"/>
         </w:rPr>
@@ -2162,7 +2081,6 @@
           <w:spacing w:val="0"/>
           <w:sz w:val="21"/>
           <w:szCs w:val="21"/>
-          <w:bdr w:val="none" w:color="auto" w:sz="0" w:space="0"/>
           <w:shd w:val="clear" w:fill="FFFFFF"/>
           <w:vertAlign w:val="baseline"/>
         </w:rPr>
@@ -2202,7 +2120,6 @@
           <w:spacing w:val="0"/>
           <w:sz w:val="21"/>
           <w:szCs w:val="21"/>
-          <w:bdr w:val="none" w:color="auto" w:sz="0" w:space="0"/>
           <w:shd w:val="clear" w:fill="FFFFFF"/>
           <w:vertAlign w:val="baseline"/>
         </w:rPr>
@@ -2218,7 +2135,6 @@
           <w:spacing w:val="0"/>
           <w:sz w:val="21"/>
           <w:szCs w:val="21"/>
-          <w:bdr w:val="none" w:color="auto" w:sz="0" w:space="0"/>
           <w:shd w:val="clear" w:fill="FFFFFF"/>
           <w:vertAlign w:val="baseline"/>
         </w:rPr>
@@ -2232,7 +2148,6 @@
           <w:spacing w:val="0"/>
           <w:sz w:val="21"/>
           <w:szCs w:val="21"/>
-          <w:bdr w:val="none" w:color="auto" w:sz="0" w:space="0"/>
           <w:shd w:val="clear" w:fill="FFFFFF"/>
           <w:vertAlign w:val="baseline"/>
         </w:rPr>
@@ -2273,7 +2188,6 @@
           <w:spacing w:val="0"/>
           <w:sz w:val="21"/>
           <w:szCs w:val="21"/>
-          <w:bdr w:val="none" w:color="auto" w:sz="0" w:space="0"/>
           <w:shd w:val="clear" w:fill="FFFFFF"/>
           <w:vertAlign w:val="baseline"/>
         </w:rPr>
@@ -2289,7 +2203,6 @@
           <w:spacing w:val="0"/>
           <w:sz w:val="21"/>
           <w:szCs w:val="21"/>
-          <w:bdr w:val="none" w:color="auto" w:sz="0" w:space="0"/>
           <w:shd w:val="clear" w:fill="FFFFFF"/>
           <w:vertAlign w:val="baseline"/>
         </w:rPr>
@@ -2303,7 +2216,6 @@
           <w:spacing w:val="0"/>
           <w:sz w:val="21"/>
           <w:szCs w:val="21"/>
-          <w:bdr w:val="none" w:color="auto" w:sz="0" w:space="0"/>
           <w:shd w:val="clear" w:fill="FFFFFF"/>
           <w:vertAlign w:val="baseline"/>
         </w:rPr>
@@ -2317,7 +2229,6 @@
           <w:spacing w:val="0"/>
           <w:sz w:val="21"/>
           <w:szCs w:val="21"/>
-          <w:bdr w:val="none" w:color="auto" w:sz="0" w:space="0"/>
           <w:shd w:val="clear" w:fill="FFFFFF"/>
           <w:vertAlign w:val="baseline"/>
         </w:rPr>
@@ -2331,7 +2242,6 @@
           <w:spacing w:val="0"/>
           <w:sz w:val="21"/>
           <w:szCs w:val="21"/>
-          <w:bdr w:val="none" w:color="auto" w:sz="0" w:space="0"/>
           <w:shd w:val="clear" w:fill="FFFFFF"/>
           <w:vertAlign w:val="baseline"/>
         </w:rPr>
@@ -2402,7 +2312,6 @@
           <w:spacing w:val="0"/>
           <w:sz w:val="21"/>
           <w:szCs w:val="21"/>
-          <w:bdr w:val="none" w:color="auto" w:sz="0" w:space="0"/>
           <w:shd w:val="clear" w:fill="FFFFFF"/>
           <w:vertAlign w:val="baseline"/>
         </w:rPr>
@@ -2491,7 +2400,6 @@
           <w:spacing w:val="0"/>
           <w:sz w:val="21"/>
           <w:szCs w:val="21"/>
-          <w:bdr w:val="none" w:color="auto" w:sz="0" w:space="0"/>
           <w:shd w:val="clear" w:fill="FFFFFF"/>
           <w:vertAlign w:val="baseline"/>
         </w:rPr>
@@ -2507,7 +2415,6 @@
           <w:spacing w:val="0"/>
           <w:sz w:val="21"/>
           <w:szCs w:val="21"/>
-          <w:bdr w:val="none" w:color="auto" w:sz="0" w:space="0"/>
           <w:shd w:val="clear" w:fill="FFFFFF"/>
           <w:vertAlign w:val="baseline"/>
         </w:rPr>
@@ -2521,7 +2428,6 @@
           <w:spacing w:val="0"/>
           <w:sz w:val="21"/>
           <w:szCs w:val="21"/>
-          <w:bdr w:val="none" w:color="auto" w:sz="0" w:space="0"/>
           <w:shd w:val="clear" w:fill="FFFFFF"/>
           <w:vertAlign w:val="baseline"/>
         </w:rPr>
@@ -2536,7 +2442,6 @@
           <w:spacing w:val="0"/>
           <w:sz w:val="21"/>
           <w:szCs w:val="21"/>
-          <w:bdr w:val="none" w:color="auto" w:sz="0" w:space="0"/>
           <w:shd w:val="clear" w:fill="FFFFFF"/>
           <w:vertAlign w:val="baseline"/>
         </w:rPr>
@@ -2550,7 +2455,6 @@
           <w:spacing w:val="0"/>
           <w:sz w:val="21"/>
           <w:szCs w:val="21"/>
-          <w:bdr w:val="none" w:color="auto" w:sz="0" w:space="0"/>
           <w:shd w:val="clear" w:fill="FFFFFF"/>
           <w:vertAlign w:val="baseline"/>
         </w:rPr>
@@ -2565,7 +2469,6 @@
           <w:spacing w:val="0"/>
           <w:sz w:val="21"/>
           <w:szCs w:val="21"/>
-          <w:bdr w:val="none" w:color="auto" w:sz="0" w:space="0"/>
           <w:shd w:val="clear" w:fill="FFFFFF"/>
           <w:vertAlign w:val="baseline"/>
         </w:rPr>
@@ -2579,7 +2482,6 @@
           <w:spacing w:val="0"/>
           <w:sz w:val="21"/>
           <w:szCs w:val="21"/>
-          <w:bdr w:val="none" w:color="auto" w:sz="0" w:space="0"/>
           <w:shd w:val="clear" w:fill="FFFFFF"/>
           <w:vertAlign w:val="baseline"/>
         </w:rPr>
@@ -2620,7 +2522,6 @@
           <w:spacing w:val="0"/>
           <w:sz w:val="21"/>
           <w:szCs w:val="21"/>
-          <w:bdr w:val="none" w:color="auto" w:sz="0" w:space="0"/>
           <w:shd w:val="clear" w:fill="FFFFFF"/>
           <w:vertAlign w:val="baseline"/>
         </w:rPr>
@@ -2636,7 +2537,6 @@
           <w:spacing w:val="0"/>
           <w:sz w:val="21"/>
           <w:szCs w:val="21"/>
-          <w:bdr w:val="none" w:color="auto" w:sz="0" w:space="0"/>
           <w:shd w:val="clear" w:fill="FFFFFF"/>
           <w:vertAlign w:val="baseline"/>
         </w:rPr>
@@ -2650,7 +2550,6 @@
           <w:spacing w:val="0"/>
           <w:sz w:val="21"/>
           <w:szCs w:val="21"/>
-          <w:bdr w:val="none" w:color="auto" w:sz="0" w:space="0"/>
           <w:shd w:val="clear" w:fill="FFFFFF"/>
           <w:vertAlign w:val="baseline"/>
         </w:rPr>
@@ -2664,7 +2563,6 @@
           <w:spacing w:val="0"/>
           <w:sz w:val="21"/>
           <w:szCs w:val="21"/>
-          <w:bdr w:val="none" w:color="auto" w:sz="0" w:space="0"/>
           <w:shd w:val="clear" w:fill="FFFFFF"/>
           <w:vertAlign w:val="baseline"/>
         </w:rPr>
@@ -2678,7 +2576,6 @@
           <w:spacing w:val="0"/>
           <w:sz w:val="21"/>
           <w:szCs w:val="21"/>
-          <w:bdr w:val="none" w:color="auto" w:sz="0" w:space="0"/>
           <w:shd w:val="clear" w:fill="FFFFFF"/>
           <w:vertAlign w:val="baseline"/>
         </w:rPr>
@@ -2837,7 +2734,6 @@
           <w:spacing w:val="0"/>
           <w:sz w:val="21"/>
           <w:szCs w:val="21"/>
-          <w:bdr w:val="none" w:color="auto" w:sz="0" w:space="0"/>
           <w:shd w:val="clear" w:fill="FFFFFF"/>
           <w:vertAlign w:val="baseline"/>
         </w:rPr>
@@ -2853,7 +2749,6 @@
           <w:spacing w:val="0"/>
           <w:sz w:val="21"/>
           <w:szCs w:val="21"/>
-          <w:bdr w:val="none" w:color="auto" w:sz="0" w:space="0"/>
           <w:shd w:val="clear" w:fill="FFFFFF"/>
           <w:vertAlign w:val="baseline"/>
         </w:rPr>
@@ -2867,7 +2762,6 @@
           <w:spacing w:val="0"/>
           <w:sz w:val="21"/>
           <w:szCs w:val="21"/>
-          <w:bdr w:val="none" w:color="auto" w:sz="0" w:space="0"/>
           <w:shd w:val="clear" w:fill="FFFFFF"/>
           <w:vertAlign w:val="baseline"/>
         </w:rPr>
@@ -2883,7 +2777,6 @@
           <w:spacing w:val="0"/>
           <w:sz w:val="21"/>
           <w:szCs w:val="21"/>
-          <w:bdr w:val="none" w:color="auto" w:sz="0" w:space="0"/>
           <w:shd w:val="clear" w:fill="FFFFFF"/>
           <w:vertAlign w:val="baseline"/>
         </w:rPr>
@@ -2897,7 +2790,6 @@
           <w:spacing w:val="0"/>
           <w:sz w:val="21"/>
           <w:szCs w:val="21"/>
-          <w:bdr w:val="none" w:color="auto" w:sz="0" w:space="0"/>
           <w:shd w:val="clear" w:fill="FFFFFF"/>
           <w:vertAlign w:val="baseline"/>
         </w:rPr>
@@ -2912,7 +2804,6 @@
           <w:spacing w:val="0"/>
           <w:sz w:val="21"/>
           <w:szCs w:val="21"/>
-          <w:bdr w:val="none" w:color="auto" w:sz="0" w:space="0"/>
           <w:shd w:val="clear" w:fill="FFFFFF"/>
           <w:vertAlign w:val="baseline"/>
         </w:rPr>
@@ -2926,7 +2817,6 @@
           <w:spacing w:val="0"/>
           <w:sz w:val="21"/>
           <w:szCs w:val="21"/>
-          <w:bdr w:val="none" w:color="auto" w:sz="0" w:space="0"/>
           <w:shd w:val="clear" w:fill="FFFFFF"/>
           <w:vertAlign w:val="baseline"/>
         </w:rPr>
@@ -2957,20 +2847,18 @@
           <w:spacing w:val="0"/>
           <w:sz w:val="21"/>
           <w:szCs w:val="21"/>
-          <w:bdr w:val="none" w:color="auto" w:sz="0" w:space="0"/>
-          <w:shd w:val="clear" w:fill="FFFFFF"/>
-          <w:vertAlign w:val="baseline"/>
-        </w:rPr>
-      </w:pPr>
-      <w:r>
-        <w:rPr>
-          <w:rFonts w:hint="default" w:ascii="Arial" w:hAnsi="Arial" w:eastAsia="Arial" w:cs="Arial"/>
-          <w:i w:val="0"/>
-          <w:caps w:val="0"/>
-          <w:spacing w:val="0"/>
-          <w:sz w:val="21"/>
-          <w:szCs w:val="21"/>
-          <w:bdr w:val="none" w:color="auto" w:sz="0" w:space="0"/>
+          <w:shd w:val="clear" w:fill="FFFFFF"/>
+          <w:vertAlign w:val="baseline"/>
+        </w:rPr>
+      </w:pPr>
+      <w:r>
+        <w:rPr>
+          <w:rFonts w:hint="default" w:ascii="Arial" w:hAnsi="Arial" w:eastAsia="Arial" w:cs="Arial"/>
+          <w:i w:val="0"/>
+          <w:caps w:val="0"/>
+          <w:spacing w:val="0"/>
+          <w:sz w:val="21"/>
+          <w:szCs w:val="21"/>
           <w:shd w:val="clear" w:fill="FFFFFF"/>
           <w:vertAlign w:val="baseline"/>
         </w:rPr>
@@ -2986,7 +2874,6 @@
           <w:spacing w:val="0"/>
           <w:sz w:val="21"/>
           <w:szCs w:val="21"/>
-          <w:bdr w:val="none" w:color="auto" w:sz="0" w:space="0"/>
           <w:shd w:val="clear" w:fill="FFFFFF"/>
           <w:vertAlign w:val="baseline"/>
         </w:rPr>
@@ -3000,7 +2887,6 @@
           <w:spacing w:val="0"/>
           <w:sz w:val="21"/>
           <w:szCs w:val="21"/>
-          <w:bdr w:val="none" w:color="auto" w:sz="0" w:space="0"/>
           <w:shd w:val="clear" w:fill="FFFFFF"/>
           <w:vertAlign w:val="baseline"/>
         </w:rPr>
@@ -3014,7 +2900,6 @@
           <w:spacing w:val="0"/>
           <w:sz w:val="21"/>
           <w:szCs w:val="21"/>
-          <w:bdr w:val="none" w:color="auto" w:sz="0" w:space="0"/>
           <w:shd w:val="clear" w:fill="FFFFFF"/>
           <w:vertAlign w:val="baseline"/>
         </w:rPr>
@@ -3028,7 +2913,6 @@
           <w:spacing w:val="0"/>
           <w:sz w:val="21"/>
           <w:szCs w:val="21"/>
-          <w:bdr w:val="none" w:color="auto" w:sz="0" w:space="0"/>
           <w:shd w:val="clear" w:fill="FFFFFF"/>
           <w:vertAlign w:val="baseline"/>
         </w:rPr>
@@ -3099,7 +2983,6 @@
           <w:spacing w:val="0"/>
           <w:sz w:val="21"/>
           <w:szCs w:val="21"/>
-          <w:bdr w:val="none" w:color="auto" w:sz="0" w:space="0"/>
           <w:shd w:val="clear" w:fill="FFFFFF"/>
           <w:vertAlign w:val="baseline"/>
         </w:rPr>
@@ -3129,7 +3012,6 @@
           <w:spacing w:val="0"/>
           <w:sz w:val="21"/>
           <w:szCs w:val="21"/>
-          <w:bdr w:val="none" w:color="auto" w:sz="0" w:space="0"/>
           <w:shd w:val="clear" w:fill="FFFFFF"/>
           <w:vertAlign w:val="baseline"/>
         </w:rPr>
@@ -3204,7 +3086,6 @@
           <w:spacing w:val="0"/>
           <w:sz w:val="21"/>
           <w:szCs w:val="21"/>
-          <w:bdr w:val="none" w:color="auto" w:sz="0" w:space="0"/>
           <w:shd w:val="clear" w:fill="FFFFFF"/>
           <w:vertAlign w:val="baseline"/>
         </w:rPr>
@@ -3234,7 +3115,6 @@
           <w:spacing w:val="0"/>
           <w:sz w:val="21"/>
           <w:szCs w:val="21"/>
-          <w:bdr w:val="none" w:color="auto" w:sz="0" w:space="0"/>
           <w:shd w:val="clear" w:fill="FFFFFF"/>
           <w:vertAlign w:val="baseline"/>
         </w:rPr>
@@ -3264,7 +3144,6 @@
           <w:spacing w:val="0"/>
           <w:sz w:val="21"/>
           <w:szCs w:val="21"/>
-          <w:bdr w:val="none" w:color="auto" w:sz="0" w:space="0"/>
           <w:shd w:val="clear" w:fill="FFFFFF"/>
           <w:vertAlign w:val="baseline"/>
         </w:rPr>
@@ -3305,7 +3184,6 @@
           <w:spacing w:val="0"/>
           <w:sz w:val="21"/>
           <w:szCs w:val="21"/>
-          <w:bdr w:val="none" w:color="auto" w:sz="0" w:space="0"/>
           <w:shd w:val="clear" w:fill="FFFFFF"/>
           <w:vertAlign w:val="baseline"/>
         </w:rPr>
@@ -3334,7 +3212,6 @@
           <w:spacing w:val="0"/>
           <w:sz w:val="21"/>
           <w:szCs w:val="21"/>
-          <w:bdr w:val="none" w:color="auto" w:sz="0" w:space="0"/>
           <w:shd w:val="clear" w:fill="FFFFFF"/>
           <w:vertAlign w:val="baseline"/>
         </w:rPr>
@@ -3362,7 +3239,6 @@
           <w:spacing w:val="0"/>
           <w:sz w:val="21"/>
           <w:szCs w:val="21"/>
-          <w:bdr w:val="none" w:color="auto" w:sz="0" w:space="0"/>
           <w:shd w:val="clear" w:fill="FFFFFF"/>
           <w:vertAlign w:val="baseline"/>
         </w:rPr>
@@ -3417,7 +3293,6 @@
           <w:spacing w:val="0"/>
           <w:sz w:val="21"/>
           <w:szCs w:val="21"/>
-          <w:bdr w:val="none" w:color="auto" w:sz="0" w:space="0"/>
           <w:shd w:val="clear" w:fill="FFFFFF"/>
           <w:vertAlign w:val="baseline"/>
         </w:rPr>
@@ -3458,7 +3333,6 @@
           <w:spacing w:val="0"/>
           <w:sz w:val="21"/>
           <w:szCs w:val="21"/>
-          <w:bdr w:val="none" w:color="auto" w:sz="0" w:space="0"/>
           <w:shd w:val="clear" w:fill="FFFFFF"/>
           <w:vertAlign w:val="baseline"/>
         </w:rPr>
@@ -3529,7 +3403,6 @@
           <w:spacing w:val="0"/>
           <w:sz w:val="21"/>
           <w:szCs w:val="21"/>
-          <w:bdr w:val="none" w:color="auto" w:sz="0" w:space="0"/>
           <w:shd w:val="clear" w:fill="FFFFFF"/>
           <w:vertAlign w:val="baseline"/>
         </w:rPr>
@@ -3704,7 +3577,6 @@
           <w:spacing w:val="0"/>
           <w:sz w:val="21"/>
           <w:szCs w:val="21"/>
-          <w:bdr w:val="none" w:color="auto" w:sz="0" w:space="0"/>
           <w:shd w:val="clear" w:fill="FFFFFF"/>
           <w:vertAlign w:val="baseline"/>
         </w:rPr>
@@ -3720,7 +3592,6 @@
           <w:spacing w:val="0"/>
           <w:sz w:val="21"/>
           <w:szCs w:val="21"/>
-          <w:bdr w:val="none" w:color="auto" w:sz="0" w:space="0"/>
           <w:shd w:val="clear" w:fill="FFFFFF"/>
           <w:vertAlign w:val="baseline"/>
         </w:rPr>
@@ -3734,7 +3605,6 @@
           <w:spacing w:val="0"/>
           <w:sz w:val="21"/>
           <w:szCs w:val="21"/>
-          <w:bdr w:val="none" w:color="auto" w:sz="0" w:space="0"/>
           <w:shd w:val="clear" w:fill="FFFFFF"/>
           <w:vertAlign w:val="baseline"/>
         </w:rPr>
@@ -3750,7 +3620,6 @@
           <w:spacing w:val="0"/>
           <w:sz w:val="21"/>
           <w:szCs w:val="21"/>
-          <w:bdr w:val="none" w:color="auto" w:sz="0" w:space="0"/>
           <w:shd w:val="clear" w:fill="FFFFFF"/>
           <w:vertAlign w:val="baseline"/>
         </w:rPr>
@@ -3764,7 +3633,6 @@
           <w:spacing w:val="0"/>
           <w:sz w:val="21"/>
           <w:szCs w:val="21"/>
-          <w:bdr w:val="none" w:color="auto" w:sz="0" w:space="0"/>
           <w:shd w:val="clear" w:fill="FFFFFF"/>
           <w:vertAlign w:val="baseline"/>
         </w:rPr>
@@ -3780,7 +3648,6 @@
           <w:spacing w:val="0"/>
           <w:sz w:val="21"/>
           <w:szCs w:val="21"/>
-          <w:bdr w:val="none" w:color="auto" w:sz="0" w:space="0"/>
           <w:shd w:val="clear" w:fill="FFFFFF"/>
           <w:vertAlign w:val="baseline"/>
         </w:rPr>
@@ -3794,7 +3661,6 @@
           <w:spacing w:val="0"/>
           <w:sz w:val="21"/>
           <w:szCs w:val="21"/>
-          <w:bdr w:val="none" w:color="auto" w:sz="0" w:space="0"/>
           <w:shd w:val="clear" w:fill="FFFFFF"/>
           <w:vertAlign w:val="baseline"/>
         </w:rPr>
@@ -3808,7 +3674,6 @@
           <w:spacing w:val="0"/>
           <w:sz w:val="21"/>
           <w:szCs w:val="21"/>
-          <w:bdr w:val="none" w:color="auto" w:sz="0" w:space="0"/>
           <w:shd w:val="clear" w:fill="FFFFFF"/>
           <w:vertAlign w:val="baseline"/>
         </w:rPr>
@@ -3822,7 +3687,6 @@
           <w:spacing w:val="0"/>
           <w:sz w:val="21"/>
           <w:szCs w:val="21"/>
-          <w:bdr w:val="none" w:color="auto" w:sz="0" w:space="0"/>
           <w:shd w:val="clear" w:fill="FFFFFF"/>
           <w:vertAlign w:val="baseline"/>
         </w:rPr>
@@ -3838,7 +3702,6 @@
           <w:spacing w:val="0"/>
           <w:sz w:val="21"/>
           <w:szCs w:val="21"/>
-          <w:bdr w:val="none" w:color="auto" w:sz="0" w:space="0"/>
           <w:shd w:val="clear" w:fill="FFFFFF"/>
           <w:vertAlign w:val="baseline"/>
         </w:rPr>
@@ -3852,7 +3715,6 @@
           <w:spacing w:val="0"/>
           <w:sz w:val="21"/>
           <w:szCs w:val="21"/>
-          <w:bdr w:val="none" w:color="auto" w:sz="0" w:space="0"/>
           <w:shd w:val="clear" w:fill="FFFFFF"/>
           <w:vertAlign w:val="baseline"/>
         </w:rPr>
@@ -3866,7 +3728,6 @@
           <w:spacing w:val="0"/>
           <w:sz w:val="21"/>
           <w:szCs w:val="21"/>
-          <w:bdr w:val="none" w:color="auto" w:sz="0" w:space="0"/>
           <w:shd w:val="clear" w:fill="FFFFFF"/>
           <w:vertAlign w:val="baseline"/>
         </w:rPr>
@@ -3880,7 +3741,6 @@
           <w:spacing w:val="0"/>
           <w:sz w:val="21"/>
           <w:szCs w:val="21"/>
-          <w:bdr w:val="none" w:color="auto" w:sz="0" w:space="0"/>
           <w:shd w:val="clear" w:fill="FFFFFF"/>
           <w:vertAlign w:val="baseline"/>
         </w:rPr>
@@ -3926,8 +3786,6 @@
           </wp:inline>
         </w:drawing>
       </w:r>
-      <w:bookmarkStart w:id="0" w:name="_GoBack"/>
-      <w:bookmarkEnd w:id="0"/>
     </w:p>
     <w:p>
       <w:pPr>
@@ -3953,13 +3811,327 @@
           <w:spacing w:val="0"/>
           <w:sz w:val="21"/>
           <w:szCs w:val="21"/>
-        </w:rPr>
-      </w:pPr>
-      <w:r>
-        <w:rPr>
-          <w:rFonts w:hint="default" w:ascii="Arial" w:hAnsi="Arial" w:eastAsia="Arial" w:cs="Arial"/>
-          <w:i w:val="0"/>
-          <w:caps w:val="0"/>
+          <w:shd w:val="clear" w:fill="FFFFFF"/>
+          <w:vertAlign w:val="baseline"/>
+        </w:rPr>
+      </w:pPr>
+      <w:r>
+        <w:rPr>
+          <w:rFonts w:hint="default" w:ascii="Arial" w:hAnsi="Arial" w:eastAsia="Arial" w:cs="Arial"/>
+          <w:i w:val="0"/>
+          <w:caps w:val="0"/>
+          <w:spacing w:val="0"/>
+          <w:sz w:val="21"/>
+          <w:szCs w:val="21"/>
+          <w:shd w:val="clear" w:fill="FFFFFF"/>
+          <w:vertAlign w:val="baseline"/>
+        </w:rPr>
+        <w:t>where </w:t>
+      </w:r>
+      <w:r>
+        <w:rPr>
+          <w:rStyle w:val="7"/>
+          <w:rFonts w:hint="default" w:ascii="Arial" w:hAnsi="Arial" w:eastAsia="Arial" w:cs="Arial"/>
+          <w:b/>
+          <w:i w:val="0"/>
+          <w:caps w:val="0"/>
+          <w:spacing w:val="0"/>
+          <w:sz w:val="21"/>
+          <w:szCs w:val="21"/>
+          <w:shd w:val="clear" w:fill="FFFFFF"/>
+          <w:vertAlign w:val="baseline"/>
+        </w:rPr>
+        <w:t>LAT_N</w:t>
+      </w:r>
+      <w:r>
+        <w:rPr>
+          <w:rFonts w:hint="default" w:ascii="Arial" w:hAnsi="Arial" w:eastAsia="Arial" w:cs="Arial"/>
+          <w:i w:val="0"/>
+          <w:caps w:val="0"/>
+          <w:spacing w:val="0"/>
+          <w:sz w:val="21"/>
+          <w:szCs w:val="21"/>
+          <w:shd w:val="clear" w:fill="FFFFFF"/>
+          <w:vertAlign w:val="baseline"/>
+        </w:rPr>
+        <w:t> is the northern latitude and </w:t>
+      </w:r>
+      <w:r>
+        <w:rPr>
+          <w:rStyle w:val="7"/>
+          <w:rFonts w:hint="default" w:ascii="Arial" w:hAnsi="Arial" w:eastAsia="Arial" w:cs="Arial"/>
+          <w:b/>
+          <w:i w:val="0"/>
+          <w:caps w:val="0"/>
+          <w:spacing w:val="0"/>
+          <w:sz w:val="21"/>
+          <w:szCs w:val="21"/>
+          <w:shd w:val="clear" w:fill="FFFFFF"/>
+          <w:vertAlign w:val="baseline"/>
+        </w:rPr>
+        <w:t>LONG_W</w:t>
+      </w:r>
+      <w:r>
+        <w:rPr>
+          <w:rFonts w:hint="default" w:ascii="Arial" w:hAnsi="Arial" w:eastAsia="Arial" w:cs="Arial"/>
+          <w:i w:val="0"/>
+          <w:caps w:val="0"/>
+          <w:spacing w:val="0"/>
+          <w:sz w:val="21"/>
+          <w:szCs w:val="21"/>
+          <w:shd w:val="clear" w:fill="FFFFFF"/>
+          <w:vertAlign w:val="baseline"/>
+        </w:rPr>
+        <w:t> is the western longitude.</w:t>
+      </w:r>
+    </w:p>
+    <w:p>
+      <w:pPr>
+        <w:pStyle w:val="3"/>
+        <w:keepNext w:val="0"/>
+        <w:keepLines w:val="0"/>
+        <w:widowControl/>
+        <w:suppressLineNumbers w:val="0"/>
+        <w:pBdr>
+          <w:top w:val="none" w:color="auto" w:sz="0" w:space="0"/>
+          <w:left w:val="none" w:color="auto" w:sz="0" w:space="0"/>
+          <w:bottom w:val="none" w:color="auto" w:sz="0" w:space="0"/>
+          <w:right w:val="none" w:color="auto" w:sz="0" w:space="0"/>
+        </w:pBdr>
+        <w:shd w:val="clear" w:fill="FFFFFF"/>
+        <w:spacing w:before="75" w:beforeAutospacing="0" w:after="0" w:afterAutospacing="0" w:line="30" w:lineRule="atLeast"/>
+        <w:ind w:left="0" w:right="0" w:firstLine="0"/>
+        <w:textAlignment w:val="baseline"/>
+        <w:rPr>
+          <w:rFonts w:hint="default" w:ascii="Arial" w:hAnsi="Arial" w:eastAsia="Arial" w:cs="Arial"/>
+          <w:i w:val="0"/>
+          <w:caps w:val="0"/>
+          <w:spacing w:val="0"/>
+          <w:sz w:val="21"/>
+          <w:szCs w:val="21"/>
+          <w:shd w:val="clear" w:fill="FFFFFF"/>
+          <w:vertAlign w:val="baseline"/>
+        </w:rPr>
+      </w:pPr>
+    </w:p>
+    <w:p>
+      <w:pPr>
+        <w:pStyle w:val="3"/>
+        <w:keepNext w:val="0"/>
+        <w:keepLines w:val="0"/>
+        <w:widowControl/>
+        <w:suppressLineNumbers w:val="0"/>
+        <w:pBdr>
+          <w:top w:val="none" w:color="auto" w:sz="0" w:space="0"/>
+          <w:left w:val="none" w:color="auto" w:sz="0" w:space="0"/>
+          <w:bottom w:val="none" w:color="auto" w:sz="0" w:space="0"/>
+          <w:right w:val="none" w:color="auto" w:sz="0" w:space="0"/>
+        </w:pBdr>
+        <w:shd w:val="clear" w:fill="FFFFFF"/>
+        <w:spacing w:before="75" w:beforeAutospacing="0" w:after="0" w:afterAutospacing="0" w:line="30" w:lineRule="atLeast"/>
+        <w:ind w:left="0" w:right="0" w:firstLine="0"/>
+        <w:textAlignment w:val="baseline"/>
+        <w:rPr>
+          <w:rFonts w:hint="default" w:ascii="Arial" w:hAnsi="Arial" w:eastAsia="Arial" w:cs="Arial"/>
+          <w:i w:val="0"/>
+          <w:caps w:val="0"/>
+          <w:spacing w:val="0"/>
+          <w:sz w:val="21"/>
+          <w:szCs w:val="21"/>
+          <w:shd w:val="clear" w:fill="FFFFFF"/>
+          <w:vertAlign w:val="baseline"/>
+        </w:rPr>
+      </w:pPr>
+    </w:p>
+    <w:p>
+      <w:pPr>
+        <w:pStyle w:val="3"/>
+        <w:keepNext w:val="0"/>
+        <w:keepLines w:val="0"/>
+        <w:widowControl/>
+        <w:suppressLineNumbers w:val="0"/>
+        <w:pBdr>
+          <w:top w:val="none" w:color="auto" w:sz="0" w:space="0"/>
+          <w:left w:val="none" w:color="auto" w:sz="0" w:space="0"/>
+          <w:bottom w:val="none" w:color="auto" w:sz="0" w:space="0"/>
+          <w:right w:val="none" w:color="auto" w:sz="0" w:space="0"/>
+        </w:pBdr>
+        <w:shd w:val="clear" w:fill="FFFFFF"/>
+        <w:spacing w:before="75" w:beforeAutospacing="0" w:after="0" w:afterAutospacing="0" w:line="30" w:lineRule="atLeast"/>
+        <w:ind w:left="0" w:right="0" w:firstLine="0"/>
+        <w:textAlignment w:val="baseline"/>
+        <w:rPr>
+          <w:rFonts w:hint="default" w:ascii="Arial" w:hAnsi="Arial" w:eastAsia="Arial" w:cs="Arial"/>
+          <w:i w:val="0"/>
+          <w:caps w:val="0"/>
+          <w:spacing w:val="0"/>
+          <w:sz w:val="21"/>
+          <w:szCs w:val="21"/>
+          <w:shd w:val="clear" w:fill="FFFFFF"/>
+          <w:vertAlign w:val="baseline"/>
+        </w:rPr>
+      </w:pPr>
+    </w:p>
+    <w:p>
+      <w:pPr>
+        <w:pStyle w:val="3"/>
+        <w:keepNext w:val="0"/>
+        <w:keepLines w:val="0"/>
+        <w:widowControl/>
+        <w:suppressLineNumbers w:val="0"/>
+        <w:pBdr>
+          <w:top w:val="none" w:color="auto" w:sz="0" w:space="0"/>
+          <w:left w:val="none" w:color="auto" w:sz="0" w:space="0"/>
+          <w:bottom w:val="none" w:color="auto" w:sz="0" w:space="0"/>
+          <w:right w:val="none" w:color="auto" w:sz="0" w:space="0"/>
+        </w:pBdr>
+        <w:shd w:val="clear" w:fill="FFFFFF"/>
+        <w:spacing w:before="75" w:beforeAutospacing="0" w:after="0" w:afterAutospacing="0" w:line="30" w:lineRule="atLeast"/>
+        <w:ind w:left="0" w:right="0" w:firstLine="0"/>
+        <w:textAlignment w:val="baseline"/>
+        <w:rPr>
+          <w:rFonts w:hint="default" w:ascii="Arial" w:hAnsi="Arial" w:eastAsia="Arial" w:cs="Arial"/>
+          <w:i w:val="0"/>
+          <w:caps w:val="0"/>
+          <w:spacing w:val="0"/>
+          <w:sz w:val="21"/>
+          <w:szCs w:val="21"/>
+          <w:shd w:val="clear" w:fill="FFFFFF"/>
+          <w:vertAlign w:val="baseline"/>
+        </w:rPr>
+      </w:pPr>
+    </w:p>
+    <w:p>
+      <w:pPr>
+        <w:pStyle w:val="3"/>
+        <w:keepNext w:val="0"/>
+        <w:keepLines w:val="0"/>
+        <w:widowControl/>
+        <w:suppressLineNumbers w:val="0"/>
+        <w:pBdr>
+          <w:top w:val="none" w:color="auto" w:sz="0" w:space="0"/>
+          <w:left w:val="none" w:color="auto" w:sz="0" w:space="0"/>
+          <w:bottom w:val="none" w:color="auto" w:sz="0" w:space="0"/>
+          <w:right w:val="none" w:color="auto" w:sz="0" w:space="0"/>
+        </w:pBdr>
+        <w:spacing w:before="76" w:beforeAutospacing="0" w:after="150" w:afterAutospacing="0" w:line="30" w:lineRule="atLeast"/>
+        <w:ind w:left="0" w:right="0"/>
+        <w:textAlignment w:val="baseline"/>
+        <w:rPr>
+          <w:rFonts w:hint="default" w:ascii="var(--font-family-text)" w:hAnsi="var(--font-family-text)" w:eastAsia="var(--font-family-text)" w:cs="var(--font-family-text)"/>
+          <w:i w:val="0"/>
+          <w:caps w:val="0"/>
+          <w:color w:val="0E141E"/>
+          <w:spacing w:val="0"/>
+          <w:sz w:val="21"/>
+          <w:szCs w:val="21"/>
+          <w:shd w:val="clear" w:fill="FFFFFF"/>
+          <w:vertAlign w:val="baseline"/>
+          <w:lang w:val="en-IN"/>
+        </w:rPr>
+      </w:pPr>
+      <w:r>
+        <w:rPr>
+          <w:rFonts w:hint="default" w:ascii="var(--font-family-text)" w:hAnsi="var(--font-family-text)" w:eastAsia="var(--font-family-text)" w:cs="var(--font-family-text)"/>
+          <w:i w:val="0"/>
+          <w:caps w:val="0"/>
+          <w:color w:val="0E141E"/>
+          <w:spacing w:val="0"/>
+          <w:sz w:val="21"/>
+          <w:szCs w:val="21"/>
+          <w:shd w:val="clear" w:fill="FFFFFF"/>
+          <w:vertAlign w:val="baseline"/>
+          <w:lang w:val="en-IN"/>
+        </w:rPr>
+        <w:t>Problem 9 (Weather Observation Station 2)</w:t>
+      </w:r>
+    </w:p>
+    <w:p>
+      <w:pPr>
+        <w:pStyle w:val="3"/>
+        <w:keepNext w:val="0"/>
+        <w:keepLines w:val="0"/>
+        <w:widowControl/>
+        <w:suppressLineNumbers w:val="0"/>
+        <w:pBdr>
+          <w:top w:val="none" w:color="auto" w:sz="0" w:space="0"/>
+          <w:left w:val="none" w:color="auto" w:sz="0" w:space="0"/>
+          <w:bottom w:val="none" w:color="auto" w:sz="0" w:space="0"/>
+          <w:right w:val="none" w:color="auto" w:sz="0" w:space="0"/>
+        </w:pBdr>
+        <w:shd w:val="clear" w:fill="FFFFFF"/>
+        <w:spacing w:before="75" w:beforeAutospacing="0" w:after="0" w:afterAutospacing="0" w:line="30" w:lineRule="atLeast"/>
+        <w:ind w:left="0" w:right="0" w:firstLine="0"/>
+        <w:textAlignment w:val="baseline"/>
+        <w:rPr>
+          <w:rFonts w:hint="default" w:ascii="Arial" w:hAnsi="Arial" w:eastAsia="Arial" w:cs="Arial"/>
+          <w:i w:val="0"/>
+          <w:caps w:val="0"/>
+          <w:spacing w:val="0"/>
+          <w:sz w:val="21"/>
+          <w:szCs w:val="21"/>
+          <w:shd w:val="clear" w:fill="FFFFFF"/>
+          <w:vertAlign w:val="baseline"/>
+        </w:rPr>
+      </w:pPr>
+    </w:p>
+    <w:p>
+      <w:pPr>
+        <w:pStyle w:val="3"/>
+        <w:keepNext w:val="0"/>
+        <w:keepLines w:val="0"/>
+        <w:widowControl/>
+        <w:suppressLineNumbers w:val="0"/>
+        <w:pBdr>
+          <w:top w:val="none" w:color="auto" w:sz="0" w:space="0"/>
+          <w:left w:val="none" w:color="auto" w:sz="0" w:space="0"/>
+          <w:bottom w:val="none" w:color="auto" w:sz="0" w:space="0"/>
+          <w:right w:val="none" w:color="auto" w:sz="0" w:space="0"/>
+        </w:pBdr>
+        <w:shd w:val="clear" w:fill="FFFFFF"/>
+        <w:spacing w:before="75" w:beforeAutospacing="0" w:after="0" w:afterAutospacing="0" w:line="30" w:lineRule="atLeast"/>
+        <w:ind w:left="0" w:right="0" w:firstLine="0"/>
+        <w:textAlignment w:val="baseline"/>
+        <w:rPr>
+          <w:rFonts w:hint="default" w:ascii="Arial" w:hAnsi="Arial" w:eastAsia="Arial" w:cs="Arial"/>
+          <w:i w:val="0"/>
+          <w:caps w:val="0"/>
+          <w:spacing w:val="0"/>
+          <w:sz w:val="21"/>
+          <w:szCs w:val="21"/>
+          <w:shd w:val="clear" w:fill="FFFFFF"/>
+          <w:vertAlign w:val="baseline"/>
+        </w:rPr>
+      </w:pPr>
+    </w:p>
+    <w:p>
+      <w:pPr>
+        <w:pStyle w:val="3"/>
+        <w:keepNext w:val="0"/>
+        <w:keepLines w:val="0"/>
+        <w:widowControl/>
+        <w:suppressLineNumbers w:val="0"/>
+        <w:pBdr>
+          <w:top w:val="none" w:color="auto" w:sz="0" w:space="0"/>
+          <w:left w:val="none" w:color="auto" w:sz="0" w:space="0"/>
+          <w:bottom w:val="none" w:color="auto" w:sz="0" w:space="0"/>
+          <w:right w:val="none" w:color="auto" w:sz="0" w:space="0"/>
+        </w:pBdr>
+        <w:spacing w:before="76" w:beforeAutospacing="0" w:after="150" w:afterAutospacing="0" w:line="30" w:lineRule="atLeast"/>
+        <w:ind w:left="0" w:right="0"/>
+        <w:textAlignment w:val="baseline"/>
+        <w:rPr>
+          <w:rFonts w:ascii="var(--font-family-text)" w:hAnsi="var(--font-family-text)" w:eastAsia="var(--font-family-text)" w:cs="var(--font-family-text)"/>
+          <w:sz w:val="21"/>
+          <w:szCs w:val="21"/>
+        </w:rPr>
+      </w:pPr>
+      <w:r>
+        <w:rPr>
+          <w:rFonts w:hint="default" w:ascii="var(--font-family-text)" w:hAnsi="var(--font-family-text)" w:eastAsia="var(--font-family-text)" w:cs="var(--font-family-text)"/>
+          <w:i w:val="0"/>
+          <w:caps w:val="0"/>
+          <w:color w:val="0E141E"/>
           <w:spacing w:val="0"/>
           <w:sz w:val="21"/>
           <w:szCs w:val="21"/>
@@ -3967,10 +4139,700 @@
           <w:shd w:val="clear" w:fill="FFFFFF"/>
           <w:vertAlign w:val="baseline"/>
         </w:rPr>
+        <w:t>Query the following two values from the </w:t>
+      </w:r>
+      <w:r>
+        <w:rPr>
+          <w:rStyle w:val="7"/>
+          <w:rFonts w:hint="default" w:ascii="var(--font-family-text)" w:hAnsi="var(--font-family-text)" w:eastAsia="var(--font-family-text)" w:cs="var(--font-family-text)"/>
+          <w:b/>
+          <w:i w:val="0"/>
+          <w:caps w:val="0"/>
+          <w:color w:val="0E141E"/>
+          <w:spacing w:val="0"/>
+          <w:sz w:val="21"/>
+          <w:szCs w:val="21"/>
+          <w:bdr w:val="none" w:color="auto" w:sz="0" w:space="0"/>
+          <w:shd w:val="clear" w:fill="FFFFFF"/>
+          <w:vertAlign w:val="baseline"/>
+        </w:rPr>
+        <w:t>STATION</w:t>
+      </w:r>
+      <w:r>
+        <w:rPr>
+          <w:rFonts w:hint="default" w:ascii="var(--font-family-text)" w:hAnsi="var(--font-family-text)" w:eastAsia="var(--font-family-text)" w:cs="var(--font-family-text)"/>
+          <w:i w:val="0"/>
+          <w:caps w:val="0"/>
+          <w:color w:val="0E141E"/>
+          <w:spacing w:val="0"/>
+          <w:sz w:val="21"/>
+          <w:szCs w:val="21"/>
+          <w:bdr w:val="none" w:color="auto" w:sz="0" w:space="0"/>
+          <w:shd w:val="clear" w:fill="FFFFFF"/>
+          <w:vertAlign w:val="baseline"/>
+        </w:rPr>
+        <w:t> table:</w:t>
+      </w:r>
+    </w:p>
+    <w:p>
+      <w:pPr>
+        <w:keepNext w:val="0"/>
+        <w:keepLines w:val="0"/>
+        <w:widowControl/>
+        <w:numPr>
+          <w:ilvl w:val="0"/>
+          <w:numId w:val="1"/>
+        </w:numPr>
+        <w:suppressLineNumbers w:val="0"/>
+        <w:pBdr>
+          <w:top w:val="none" w:color="auto" w:sz="0" w:space="0"/>
+          <w:left w:val="none" w:color="auto" w:sz="0" w:space="0"/>
+          <w:bottom w:val="none" w:color="auto" w:sz="0" w:space="0"/>
+          <w:right w:val="none" w:color="auto" w:sz="0" w:space="0"/>
+        </w:pBdr>
+        <w:spacing w:before="0" w:beforeAutospacing="0" w:after="0" w:afterAutospacing="0" w:line="30" w:lineRule="atLeast"/>
+        <w:ind w:left="300" w:right="0" w:hanging="360"/>
+        <w:textAlignment w:val="baseline"/>
+        <w:rPr>
+          <w:sz w:val="21"/>
+          <w:szCs w:val="21"/>
+        </w:rPr>
+      </w:pPr>
+      <w:r>
+        <w:rPr>
+          <w:rFonts w:ascii="Arial" w:hAnsi="Arial" w:eastAsia="Arial" w:cs="Arial"/>
+          <w:i w:val="0"/>
+          <w:caps w:val="0"/>
+          <w:color w:val="0E141E"/>
+          <w:spacing w:val="0"/>
+          <w:sz w:val="21"/>
+          <w:szCs w:val="21"/>
+          <w:bdr w:val="none" w:color="auto" w:sz="0" w:space="0"/>
+          <w:shd w:val="clear" w:fill="FFFFFF"/>
+          <w:vertAlign w:val="baseline"/>
+        </w:rPr>
+        <w:t>The sum of all values in</w:t>
+      </w:r>
+      <w:r>
+        <w:rPr>
+          <w:rFonts w:hint="default" w:ascii="Arial" w:hAnsi="Arial" w:eastAsia="Arial" w:cs="Arial"/>
+          <w:i w:val="0"/>
+          <w:caps w:val="0"/>
+          <w:color w:val="0E141E"/>
+          <w:spacing w:val="0"/>
+          <w:sz w:val="21"/>
+          <w:szCs w:val="21"/>
+          <w:bdr w:val="none" w:color="auto" w:sz="0" w:space="0"/>
+          <w:shd w:val="clear" w:fill="FFFFFF"/>
+          <w:vertAlign w:val="baseline"/>
+        </w:rPr>
+        <w:t> </w:t>
+      </w:r>
+      <w:r>
+        <w:rPr>
+          <w:rStyle w:val="5"/>
+          <w:rFonts w:hint="default" w:ascii="Arial" w:hAnsi="Arial" w:eastAsia="Arial" w:cs="Arial"/>
+          <w:i w:val="0"/>
+          <w:caps w:val="0"/>
+          <w:color w:val="0E141E"/>
+          <w:spacing w:val="0"/>
+          <w:sz w:val="21"/>
+          <w:szCs w:val="21"/>
+          <w:bdr w:val="none" w:color="auto" w:sz="0" w:space="0"/>
+          <w:shd w:val="clear" w:fill="FFFFFF"/>
+          <w:vertAlign w:val="baseline"/>
+        </w:rPr>
+        <w:t>LAT_N</w:t>
+      </w:r>
+      <w:r>
+        <w:rPr>
+          <w:rFonts w:hint="default" w:ascii="Arial" w:hAnsi="Arial" w:eastAsia="Arial" w:cs="Arial"/>
+          <w:i w:val="0"/>
+          <w:caps w:val="0"/>
+          <w:color w:val="0E141E"/>
+          <w:spacing w:val="0"/>
+          <w:sz w:val="21"/>
+          <w:szCs w:val="21"/>
+          <w:bdr w:val="none" w:color="auto" w:sz="0" w:space="0"/>
+          <w:shd w:val="clear" w:fill="FFFFFF"/>
+          <w:vertAlign w:val="baseline"/>
+        </w:rPr>
+        <w:t> rounded to a scale of  decimal places.</w:t>
+      </w:r>
+    </w:p>
+    <w:p>
+      <w:pPr>
+        <w:keepNext w:val="0"/>
+        <w:keepLines w:val="0"/>
+        <w:widowControl/>
+        <w:numPr>
+          <w:ilvl w:val="0"/>
+          <w:numId w:val="1"/>
+        </w:numPr>
+        <w:suppressLineNumbers w:val="0"/>
+        <w:pBdr>
+          <w:top w:val="none" w:color="auto" w:sz="0" w:space="0"/>
+          <w:left w:val="none" w:color="auto" w:sz="0" w:space="0"/>
+          <w:bottom w:val="none" w:color="auto" w:sz="0" w:space="0"/>
+          <w:right w:val="none" w:color="auto" w:sz="0" w:space="0"/>
+        </w:pBdr>
+        <w:spacing w:before="0" w:beforeAutospacing="0" w:after="0" w:afterAutospacing="0" w:line="30" w:lineRule="atLeast"/>
+        <w:ind w:left="300" w:right="0" w:hanging="360"/>
+        <w:textAlignment w:val="baseline"/>
+        <w:rPr>
+          <w:sz w:val="21"/>
+          <w:szCs w:val="21"/>
+        </w:rPr>
+      </w:pPr>
+      <w:r>
+        <w:rPr>
+          <w:rFonts w:hint="default" w:ascii="Arial" w:hAnsi="Arial" w:eastAsia="Arial" w:cs="Arial"/>
+          <w:i w:val="0"/>
+          <w:caps w:val="0"/>
+          <w:color w:val="0E141E"/>
+          <w:spacing w:val="0"/>
+          <w:sz w:val="21"/>
+          <w:szCs w:val="21"/>
+          <w:bdr w:val="none" w:color="auto" w:sz="0" w:space="0"/>
+          <w:shd w:val="clear" w:fill="FFFFFF"/>
+          <w:vertAlign w:val="baseline"/>
+        </w:rPr>
+        <w:t>The sum of all values in </w:t>
+      </w:r>
+      <w:r>
+        <w:rPr>
+          <w:rStyle w:val="5"/>
+          <w:rFonts w:hint="default" w:ascii="Arial" w:hAnsi="Arial" w:eastAsia="Arial" w:cs="Arial"/>
+          <w:i w:val="0"/>
+          <w:caps w:val="0"/>
+          <w:color w:val="0E141E"/>
+          <w:spacing w:val="0"/>
+          <w:sz w:val="21"/>
+          <w:szCs w:val="21"/>
+          <w:bdr w:val="none" w:color="auto" w:sz="0" w:space="0"/>
+          <w:shd w:val="clear" w:fill="FFFFFF"/>
+          <w:vertAlign w:val="baseline"/>
+        </w:rPr>
+        <w:t>LONG_W</w:t>
+      </w:r>
+      <w:r>
+        <w:rPr>
+          <w:rFonts w:hint="default" w:ascii="Arial" w:hAnsi="Arial" w:eastAsia="Arial" w:cs="Arial"/>
+          <w:i w:val="0"/>
+          <w:caps w:val="0"/>
+          <w:color w:val="0E141E"/>
+          <w:spacing w:val="0"/>
+          <w:sz w:val="21"/>
+          <w:szCs w:val="21"/>
+          <w:bdr w:val="none" w:color="auto" w:sz="0" w:space="0"/>
+          <w:shd w:val="clear" w:fill="FFFFFF"/>
+          <w:vertAlign w:val="baseline"/>
+        </w:rPr>
+        <w:t> rounded to a scale of  decimal places.</w:t>
+      </w:r>
+    </w:p>
+    <w:p>
+      <w:pPr>
+        <w:pStyle w:val="3"/>
+        <w:keepNext w:val="0"/>
+        <w:keepLines w:val="0"/>
+        <w:widowControl/>
+        <w:suppressLineNumbers w:val="0"/>
+        <w:pBdr>
+          <w:top w:val="none" w:color="auto" w:sz="0" w:space="0"/>
+          <w:left w:val="none" w:color="auto" w:sz="0" w:space="0"/>
+          <w:bottom w:val="none" w:color="auto" w:sz="0" w:space="0"/>
+          <w:right w:val="none" w:color="auto" w:sz="0" w:space="0"/>
+        </w:pBdr>
+        <w:spacing w:before="76" w:beforeAutospacing="0" w:after="150" w:afterAutospacing="0" w:line="30" w:lineRule="atLeast"/>
+        <w:ind w:left="0" w:right="0"/>
+        <w:textAlignment w:val="baseline"/>
+        <w:rPr>
+          <w:rFonts w:hint="default" w:ascii="var(--font-family-text)" w:hAnsi="var(--font-family-text)" w:eastAsia="var(--font-family-text)" w:cs="var(--font-family-text)"/>
+          <w:sz w:val="21"/>
+          <w:szCs w:val="21"/>
+        </w:rPr>
+      </w:pPr>
+      <w:r>
+        <w:rPr>
+          <w:rStyle w:val="7"/>
+          <w:rFonts w:hint="default" w:ascii="var(--font-family-text)" w:hAnsi="var(--font-family-text)" w:eastAsia="var(--font-family-text)" w:cs="var(--font-family-text)"/>
+          <w:b/>
+          <w:i w:val="0"/>
+          <w:caps w:val="0"/>
+          <w:color w:val="0E141E"/>
+          <w:spacing w:val="0"/>
+          <w:sz w:val="21"/>
+          <w:szCs w:val="21"/>
+          <w:bdr w:val="none" w:color="auto" w:sz="0" w:space="0"/>
+          <w:shd w:val="clear" w:fill="FFFFFF"/>
+          <w:vertAlign w:val="baseline"/>
+        </w:rPr>
+        <w:t>Input Format</w:t>
+      </w:r>
+    </w:p>
+    <w:p>
+      <w:pPr>
+        <w:pStyle w:val="3"/>
+        <w:keepNext w:val="0"/>
+        <w:keepLines w:val="0"/>
+        <w:widowControl/>
+        <w:suppressLineNumbers w:val="0"/>
+        <w:pBdr>
+          <w:top w:val="none" w:color="auto" w:sz="0" w:space="0"/>
+          <w:left w:val="none" w:color="auto" w:sz="0" w:space="0"/>
+          <w:bottom w:val="none" w:color="auto" w:sz="0" w:space="0"/>
+          <w:right w:val="none" w:color="auto" w:sz="0" w:space="0"/>
+        </w:pBdr>
+        <w:spacing w:before="76" w:beforeAutospacing="0" w:after="150" w:afterAutospacing="0" w:line="30" w:lineRule="atLeast"/>
+        <w:ind w:left="0" w:right="0"/>
+        <w:textAlignment w:val="baseline"/>
+        <w:rPr>
+          <w:rFonts w:hint="default" w:ascii="var(--font-family-text)" w:hAnsi="var(--font-family-text)" w:eastAsia="var(--font-family-text)" w:cs="var(--font-family-text)"/>
+          <w:sz w:val="21"/>
+          <w:szCs w:val="21"/>
+        </w:rPr>
+      </w:pPr>
+      <w:r>
+        <w:rPr>
+          <w:rFonts w:hint="default" w:ascii="var(--font-family-text)" w:hAnsi="var(--font-family-text)" w:eastAsia="var(--font-family-text)" w:cs="var(--font-family-text)"/>
+          <w:i w:val="0"/>
+          <w:caps w:val="0"/>
+          <w:color w:val="0E141E"/>
+          <w:spacing w:val="0"/>
+          <w:sz w:val="21"/>
+          <w:szCs w:val="21"/>
+          <w:bdr w:val="none" w:color="auto" w:sz="0" w:space="0"/>
+          <w:shd w:val="clear" w:fill="FFFFFF"/>
+          <w:vertAlign w:val="baseline"/>
+        </w:rPr>
+        <w:t>The </w:t>
+      </w:r>
+      <w:r>
+        <w:rPr>
+          <w:rStyle w:val="7"/>
+          <w:rFonts w:hint="default" w:ascii="var(--font-family-text)" w:hAnsi="var(--font-family-text)" w:eastAsia="var(--font-family-text)" w:cs="var(--font-family-text)"/>
+          <w:b/>
+          <w:i w:val="0"/>
+          <w:caps w:val="0"/>
+          <w:color w:val="0E141E"/>
+          <w:spacing w:val="0"/>
+          <w:sz w:val="21"/>
+          <w:szCs w:val="21"/>
+          <w:bdr w:val="none" w:color="auto" w:sz="0" w:space="0"/>
+          <w:shd w:val="clear" w:fill="FFFFFF"/>
+          <w:vertAlign w:val="baseline"/>
+        </w:rPr>
+        <w:t>STATION</w:t>
+      </w:r>
+      <w:r>
+        <w:rPr>
+          <w:rFonts w:hint="default" w:ascii="var(--font-family-text)" w:hAnsi="var(--font-family-text)" w:eastAsia="var(--font-family-text)" w:cs="var(--font-family-text)"/>
+          <w:i w:val="0"/>
+          <w:caps w:val="0"/>
+          <w:color w:val="0E141E"/>
+          <w:spacing w:val="0"/>
+          <w:sz w:val="21"/>
+          <w:szCs w:val="21"/>
+          <w:bdr w:val="none" w:color="auto" w:sz="0" w:space="0"/>
+          <w:shd w:val="clear" w:fill="FFFFFF"/>
+          <w:vertAlign w:val="baseline"/>
+        </w:rPr>
+        <w:t> table is described as follows:</w:t>
+      </w:r>
+    </w:p>
+    <w:p>
+      <w:pPr>
+        <w:pStyle w:val="3"/>
+        <w:keepNext w:val="0"/>
+        <w:keepLines w:val="0"/>
+        <w:widowControl/>
+        <w:suppressLineNumbers w:val="0"/>
+        <w:pBdr>
+          <w:top w:val="none" w:color="auto" w:sz="0" w:space="0"/>
+          <w:left w:val="none" w:color="auto" w:sz="0" w:space="0"/>
+          <w:bottom w:val="none" w:color="auto" w:sz="0" w:space="0"/>
+          <w:right w:val="none" w:color="auto" w:sz="0" w:space="0"/>
+        </w:pBdr>
+        <w:spacing w:before="76" w:beforeAutospacing="0" w:after="150" w:afterAutospacing="0" w:line="30" w:lineRule="atLeast"/>
+        <w:ind w:left="0" w:right="0"/>
+        <w:textAlignment w:val="baseline"/>
+        <w:rPr>
+          <w:rFonts w:hint="default" w:ascii="var(--font-family-text)" w:hAnsi="var(--font-family-text)" w:eastAsia="var(--font-family-text)" w:cs="var(--font-family-text)"/>
+          <w:sz w:val="21"/>
+          <w:szCs w:val="21"/>
+        </w:rPr>
+      </w:pPr>
+      <w:r>
+        <w:rPr>
+          <w:rFonts w:hint="default" w:ascii="var(--font-family-text)" w:hAnsi="var(--font-family-text)" w:eastAsia="var(--font-family-text)" w:cs="var(--font-family-text)"/>
+          <w:i w:val="0"/>
+          <w:caps w:val="0"/>
+          <w:color w:val="0E141E"/>
+          <w:spacing w:val="0"/>
+          <w:sz w:val="21"/>
+          <w:szCs w:val="21"/>
+          <w:bdr w:val="none" w:color="auto" w:sz="0" w:space="0"/>
+          <w:shd w:val="clear" w:fill="FFFFFF"/>
+          <w:vertAlign w:val="baseline"/>
+        </w:rPr>
+        <w:drawing>
+          <wp:inline distT="0" distB="0" distL="114300" distR="114300">
+            <wp:extent cx="2857500" cy="2762250"/>
+            <wp:effectExtent l="0" t="0" r="0" b="0"/>
+            <wp:docPr id="5" name="Picture 1" descr="IMG_256"/>
+            <wp:cNvGraphicFramePr>
+              <a:graphicFrameLocks xmlns:a="http://schemas.openxmlformats.org/drawingml/2006/main" noChangeAspect="1"/>
+            </wp:cNvGraphicFramePr>
+            <a:graphic xmlns:a="http://schemas.openxmlformats.org/drawingml/2006/main">
+              <a:graphicData uri="http://schemas.openxmlformats.org/drawingml/2006/picture">
+                <pic:pic xmlns:pic="http://schemas.openxmlformats.org/drawingml/2006/picture">
+                  <pic:nvPicPr>
+                    <pic:cNvPr id="5" name="Picture 1" descr="IMG_256"/>
+                    <pic:cNvPicPr>
+                      <a:picLocks noChangeAspect="1"/>
+                    </pic:cNvPicPr>
+                  </pic:nvPicPr>
+                  <pic:blipFill>
+                    <a:blip r:embed="rId7"/>
+                    <a:stretch>
+                      <a:fillRect/>
+                    </a:stretch>
+                  </pic:blipFill>
+                  <pic:spPr>
+                    <a:xfrm>
+                      <a:off x="0" y="0"/>
+                      <a:ext cx="2857500" cy="2762250"/>
+                    </a:xfrm>
+                    <a:prstGeom prst="rect">
+                      <a:avLst/>
+                    </a:prstGeom>
+                    <a:noFill/>
+                    <a:ln w="9525">
+                      <a:noFill/>
+                    </a:ln>
+                  </pic:spPr>
+                </pic:pic>
+              </a:graphicData>
+            </a:graphic>
+          </wp:inline>
+        </w:drawing>
+      </w:r>
+    </w:p>
+    <w:p>
+      <w:pPr>
+        <w:pStyle w:val="3"/>
+        <w:keepNext w:val="0"/>
+        <w:keepLines w:val="0"/>
+        <w:widowControl/>
+        <w:suppressLineNumbers w:val="0"/>
+        <w:pBdr>
+          <w:top w:val="none" w:color="auto" w:sz="0" w:space="0"/>
+          <w:left w:val="none" w:color="auto" w:sz="0" w:space="0"/>
+          <w:bottom w:val="none" w:color="auto" w:sz="0" w:space="0"/>
+          <w:right w:val="none" w:color="auto" w:sz="0" w:space="0"/>
+        </w:pBdr>
+        <w:spacing w:before="76" w:beforeAutospacing="0" w:after="150" w:afterAutospacing="0" w:line="30" w:lineRule="atLeast"/>
+        <w:ind w:left="0" w:right="0"/>
+        <w:textAlignment w:val="baseline"/>
+        <w:rPr>
+          <w:rFonts w:hint="default" w:ascii="var(--font-family-text)" w:hAnsi="var(--font-family-text)" w:eastAsia="var(--font-family-text)" w:cs="var(--font-family-text)"/>
+          <w:i w:val="0"/>
+          <w:caps w:val="0"/>
+          <w:color w:val="0E141E"/>
+          <w:spacing w:val="0"/>
+          <w:sz w:val="21"/>
+          <w:szCs w:val="21"/>
+          <w:bdr w:val="none" w:color="auto" w:sz="0" w:space="0"/>
+          <w:shd w:val="clear" w:fill="FFFFFF"/>
+          <w:vertAlign w:val="baseline"/>
+        </w:rPr>
+      </w:pPr>
+      <w:r>
+        <w:rPr>
+          <w:rFonts w:hint="default" w:ascii="var(--font-family-text)" w:hAnsi="var(--font-family-text)" w:eastAsia="var(--font-family-text)" w:cs="var(--font-family-text)"/>
+          <w:i w:val="0"/>
+          <w:caps w:val="0"/>
+          <w:color w:val="0E141E"/>
+          <w:spacing w:val="0"/>
+          <w:sz w:val="21"/>
+          <w:szCs w:val="21"/>
+          <w:bdr w:val="none" w:color="auto" w:sz="0" w:space="0"/>
+          <w:shd w:val="clear" w:fill="FFFFFF"/>
+          <w:vertAlign w:val="baseline"/>
+        </w:rPr>
         <w:t>where </w:t>
       </w:r>
       <w:r>
         <w:rPr>
+          <w:rStyle w:val="5"/>
+          <w:rFonts w:hint="default" w:ascii="var(--font-family-text)" w:hAnsi="var(--font-family-text)" w:eastAsia="var(--font-family-text)" w:cs="var(--font-family-text)"/>
+          <w:i w:val="0"/>
+          <w:caps w:val="0"/>
+          <w:color w:val="0E141E"/>
+          <w:spacing w:val="0"/>
+          <w:sz w:val="21"/>
+          <w:szCs w:val="21"/>
+          <w:bdr w:val="none" w:color="auto" w:sz="0" w:space="0"/>
+          <w:shd w:val="clear" w:fill="FFFFFF"/>
+          <w:vertAlign w:val="baseline"/>
+        </w:rPr>
+        <w:t>LAT_N</w:t>
+      </w:r>
+      <w:r>
+        <w:rPr>
+          <w:rFonts w:hint="default" w:ascii="var(--font-family-text)" w:hAnsi="var(--font-family-text)" w:eastAsia="var(--font-family-text)" w:cs="var(--font-family-text)"/>
+          <w:i w:val="0"/>
+          <w:caps w:val="0"/>
+          <w:color w:val="0E141E"/>
+          <w:spacing w:val="0"/>
+          <w:sz w:val="21"/>
+          <w:szCs w:val="21"/>
+          <w:bdr w:val="none" w:color="auto" w:sz="0" w:space="0"/>
+          <w:shd w:val="clear" w:fill="FFFFFF"/>
+          <w:vertAlign w:val="baseline"/>
+        </w:rPr>
+        <w:t> is the northern latitude and </w:t>
+      </w:r>
+      <w:r>
+        <w:rPr>
+          <w:rStyle w:val="5"/>
+          <w:rFonts w:hint="default" w:ascii="var(--font-family-text)" w:hAnsi="var(--font-family-text)" w:eastAsia="var(--font-family-text)" w:cs="var(--font-family-text)"/>
+          <w:i w:val="0"/>
+          <w:caps w:val="0"/>
+          <w:color w:val="0E141E"/>
+          <w:spacing w:val="0"/>
+          <w:sz w:val="21"/>
+          <w:szCs w:val="21"/>
+          <w:bdr w:val="none" w:color="auto" w:sz="0" w:space="0"/>
+          <w:shd w:val="clear" w:fill="FFFFFF"/>
+          <w:vertAlign w:val="baseline"/>
+        </w:rPr>
+        <w:t>LONG_W</w:t>
+      </w:r>
+      <w:r>
+        <w:rPr>
+          <w:rFonts w:hint="default" w:ascii="var(--font-family-text)" w:hAnsi="var(--font-family-text)" w:eastAsia="var(--font-family-text)" w:cs="var(--font-family-text)"/>
+          <w:i w:val="0"/>
+          <w:caps w:val="0"/>
+          <w:color w:val="0E141E"/>
+          <w:spacing w:val="0"/>
+          <w:sz w:val="21"/>
+          <w:szCs w:val="21"/>
+          <w:bdr w:val="none" w:color="auto" w:sz="0" w:space="0"/>
+          <w:shd w:val="clear" w:fill="FFFFFF"/>
+          <w:vertAlign w:val="baseline"/>
+        </w:rPr>
+        <w:t> is the western longitude.</w:t>
+      </w:r>
+    </w:p>
+    <w:p>
+      <w:pPr>
+        <w:pStyle w:val="3"/>
+        <w:keepNext w:val="0"/>
+        <w:keepLines w:val="0"/>
+        <w:widowControl/>
+        <w:suppressLineNumbers w:val="0"/>
+        <w:pBdr>
+          <w:top w:val="none" w:color="auto" w:sz="0" w:space="0"/>
+          <w:left w:val="none" w:color="auto" w:sz="0" w:space="0"/>
+          <w:bottom w:val="none" w:color="auto" w:sz="0" w:space="0"/>
+          <w:right w:val="none" w:color="auto" w:sz="0" w:space="0"/>
+        </w:pBdr>
+        <w:spacing w:before="76" w:beforeAutospacing="0" w:after="150" w:afterAutospacing="0" w:line="30" w:lineRule="atLeast"/>
+        <w:ind w:left="0" w:right="0"/>
+        <w:textAlignment w:val="baseline"/>
+        <w:rPr>
+          <w:rFonts w:hint="default" w:ascii="var(--font-family-text)" w:hAnsi="var(--font-family-text)" w:eastAsia="var(--font-family-text)" w:cs="var(--font-family-text)"/>
+          <w:i w:val="0"/>
+          <w:caps w:val="0"/>
+          <w:color w:val="0E141E"/>
+          <w:spacing w:val="0"/>
+          <w:sz w:val="21"/>
+          <w:szCs w:val="21"/>
+          <w:bdr w:val="none" w:color="auto" w:sz="0" w:space="0"/>
+          <w:shd w:val="clear" w:fill="FFFFFF"/>
+          <w:vertAlign w:val="baseline"/>
+        </w:rPr>
+      </w:pPr>
+    </w:p>
+    <w:p>
+      <w:pPr>
+        <w:pStyle w:val="3"/>
+        <w:keepNext w:val="0"/>
+        <w:keepLines w:val="0"/>
+        <w:widowControl/>
+        <w:suppressLineNumbers w:val="0"/>
+        <w:pBdr>
+          <w:top w:val="none" w:color="auto" w:sz="0" w:space="0"/>
+          <w:left w:val="none" w:color="auto" w:sz="0" w:space="0"/>
+          <w:bottom w:val="none" w:color="auto" w:sz="0" w:space="0"/>
+          <w:right w:val="none" w:color="auto" w:sz="0" w:space="0"/>
+        </w:pBdr>
+        <w:spacing w:before="76" w:beforeAutospacing="0" w:after="150" w:afterAutospacing="0" w:line="30" w:lineRule="atLeast"/>
+        <w:ind w:left="0" w:right="0"/>
+        <w:textAlignment w:val="baseline"/>
+        <w:rPr>
+          <w:rFonts w:hint="default" w:ascii="var(--font-family-text)" w:hAnsi="var(--font-family-text)" w:eastAsia="var(--font-family-text)" w:cs="var(--font-family-text)"/>
+          <w:i w:val="0"/>
+          <w:caps w:val="0"/>
+          <w:color w:val="0E141E"/>
+          <w:spacing w:val="0"/>
+          <w:sz w:val="21"/>
+          <w:szCs w:val="21"/>
+          <w:bdr w:val="none" w:color="auto" w:sz="0" w:space="0"/>
+          <w:shd w:val="clear" w:fill="FFFFFF"/>
+          <w:vertAlign w:val="baseline"/>
+        </w:rPr>
+      </w:pPr>
+    </w:p>
+    <w:p>
+      <w:pPr>
+        <w:pStyle w:val="3"/>
+        <w:keepNext w:val="0"/>
+        <w:keepLines w:val="0"/>
+        <w:widowControl/>
+        <w:suppressLineNumbers w:val="0"/>
+        <w:pBdr>
+          <w:top w:val="none" w:color="auto" w:sz="0" w:space="0"/>
+          <w:left w:val="none" w:color="auto" w:sz="0" w:space="0"/>
+          <w:bottom w:val="none" w:color="auto" w:sz="0" w:space="0"/>
+          <w:right w:val="none" w:color="auto" w:sz="0" w:space="0"/>
+        </w:pBdr>
+        <w:spacing w:before="76" w:beforeAutospacing="0" w:after="150" w:afterAutospacing="0" w:line="30" w:lineRule="atLeast"/>
+        <w:ind w:left="0" w:right="0"/>
+        <w:textAlignment w:val="baseline"/>
+        <w:rPr>
+          <w:rFonts w:hint="default" w:ascii="var(--font-family-text)" w:hAnsi="var(--font-family-text)" w:eastAsia="var(--font-family-text)" w:cs="var(--font-family-text)"/>
+          <w:i w:val="0"/>
+          <w:caps w:val="0"/>
+          <w:color w:val="0E141E"/>
+          <w:spacing w:val="0"/>
+          <w:sz w:val="21"/>
+          <w:szCs w:val="21"/>
+          <w:bdr w:val="none" w:color="auto" w:sz="0" w:space="0"/>
+          <w:shd w:val="clear" w:fill="FFFFFF"/>
+          <w:vertAlign w:val="baseline"/>
+        </w:rPr>
+      </w:pPr>
+    </w:p>
+    <w:p>
+      <w:pPr>
+        <w:pStyle w:val="3"/>
+        <w:keepNext w:val="0"/>
+        <w:keepLines w:val="0"/>
+        <w:widowControl/>
+        <w:suppressLineNumbers w:val="0"/>
+        <w:pBdr>
+          <w:top w:val="none" w:color="auto" w:sz="0" w:space="0"/>
+          <w:left w:val="none" w:color="auto" w:sz="0" w:space="0"/>
+          <w:bottom w:val="none" w:color="auto" w:sz="0" w:space="0"/>
+          <w:right w:val="none" w:color="auto" w:sz="0" w:space="0"/>
+        </w:pBdr>
+        <w:spacing w:before="76" w:beforeAutospacing="0" w:after="150" w:afterAutospacing="0" w:line="30" w:lineRule="atLeast"/>
+        <w:ind w:left="0" w:right="0"/>
+        <w:textAlignment w:val="baseline"/>
+        <w:rPr>
+          <w:rFonts w:hint="default" w:ascii="var(--font-family-text)" w:hAnsi="var(--font-family-text)" w:eastAsia="var(--font-family-text)" w:cs="var(--font-family-text)"/>
+          <w:i w:val="0"/>
+          <w:caps w:val="0"/>
+          <w:color w:val="0E141E"/>
+          <w:spacing w:val="0"/>
+          <w:sz w:val="21"/>
+          <w:szCs w:val="21"/>
+          <w:bdr w:val="none" w:color="auto" w:sz="0" w:space="0"/>
+          <w:shd w:val="clear" w:fill="FFFFFF"/>
+          <w:vertAlign w:val="baseline"/>
+        </w:rPr>
+      </w:pPr>
+      <w:r>
+        <w:rPr>
+          <w:rFonts w:hint="default" w:ascii="var(--font-family-text)" w:hAnsi="var(--font-family-text)" w:eastAsia="var(--font-family-text)" w:cs="var(--font-family-text)"/>
+          <w:i w:val="0"/>
+          <w:caps w:val="0"/>
+          <w:color w:val="0E141E"/>
+          <w:spacing w:val="0"/>
+          <w:sz w:val="21"/>
+          <w:szCs w:val="21"/>
+          <w:shd w:val="clear" w:fill="FFFFFF"/>
+          <w:vertAlign w:val="baseline"/>
+          <w:lang w:val="en-IN"/>
+        </w:rPr>
+        <w:t>Problem 10 (Weather Observation Station 3)</w:t>
+      </w:r>
+    </w:p>
+    <w:p>
+      <w:pPr>
+        <w:pStyle w:val="3"/>
+        <w:keepNext w:val="0"/>
+        <w:keepLines w:val="0"/>
+        <w:widowControl/>
+        <w:suppressLineNumbers w:val="0"/>
+        <w:pBdr>
+          <w:top w:val="none" w:color="auto" w:sz="0" w:space="0"/>
+          <w:left w:val="none" w:color="auto" w:sz="0" w:space="0"/>
+          <w:bottom w:val="none" w:color="auto" w:sz="0" w:space="0"/>
+          <w:right w:val="none" w:color="auto" w:sz="0" w:space="0"/>
+        </w:pBdr>
+        <w:spacing w:before="76" w:beforeAutospacing="0" w:after="150" w:afterAutospacing="0" w:line="30" w:lineRule="atLeast"/>
+        <w:ind w:left="0" w:right="0"/>
+        <w:textAlignment w:val="baseline"/>
+        <w:rPr>
+          <w:rFonts w:hint="default" w:ascii="var(--font-family-text)" w:hAnsi="var(--font-family-text)" w:eastAsia="var(--font-family-text)" w:cs="var(--font-family-text)"/>
+          <w:i w:val="0"/>
+          <w:caps w:val="0"/>
+          <w:color w:val="0E141E"/>
+          <w:spacing w:val="0"/>
+          <w:sz w:val="21"/>
+          <w:szCs w:val="21"/>
+          <w:bdr w:val="none" w:color="auto" w:sz="0" w:space="0"/>
+          <w:shd w:val="clear" w:fill="FFFFFF"/>
+          <w:vertAlign w:val="baseline"/>
+        </w:rPr>
+      </w:pPr>
+    </w:p>
+    <w:p>
+      <w:pPr>
+        <w:pStyle w:val="3"/>
+        <w:keepNext w:val="0"/>
+        <w:keepLines w:val="0"/>
+        <w:widowControl/>
+        <w:suppressLineNumbers w:val="0"/>
+        <w:pBdr>
+          <w:top w:val="none" w:color="auto" w:sz="0" w:space="0"/>
+          <w:left w:val="none" w:color="auto" w:sz="0" w:space="0"/>
+          <w:bottom w:val="none" w:color="auto" w:sz="0" w:space="0"/>
+          <w:right w:val="none" w:color="auto" w:sz="0" w:space="0"/>
+        </w:pBdr>
+        <w:shd w:val="clear" w:fill="FFFFFF"/>
+        <w:spacing w:before="75" w:beforeAutospacing="0" w:after="0" w:afterAutospacing="0" w:line="30" w:lineRule="atLeast"/>
+        <w:ind w:left="0" w:right="0" w:firstLine="0"/>
+        <w:textAlignment w:val="baseline"/>
+        <w:rPr>
+          <w:rFonts w:ascii="Arial" w:hAnsi="Arial" w:eastAsia="Arial" w:cs="Arial"/>
+          <w:i w:val="0"/>
+          <w:caps w:val="0"/>
+          <w:spacing w:val="0"/>
+          <w:sz w:val="21"/>
+          <w:szCs w:val="21"/>
+        </w:rPr>
+      </w:pPr>
+      <w:r>
+        <w:rPr>
+          <w:rFonts w:hint="default" w:ascii="Arial" w:hAnsi="Arial" w:eastAsia="Arial" w:cs="Arial"/>
+          <w:i w:val="0"/>
+          <w:caps w:val="0"/>
+          <w:spacing w:val="0"/>
+          <w:sz w:val="21"/>
+          <w:szCs w:val="21"/>
+          <w:bdr w:val="none" w:color="auto" w:sz="0" w:space="0"/>
+          <w:shd w:val="clear" w:fill="FFFFFF"/>
+          <w:vertAlign w:val="baseline"/>
+        </w:rPr>
+        <w:t>Query a list of </w:t>
+      </w:r>
+      <w:r>
+        <w:rPr>
           <w:rStyle w:val="7"/>
           <w:rFonts w:hint="default" w:ascii="Arial" w:hAnsi="Arial" w:eastAsia="Arial" w:cs="Arial"/>
           <w:b/>
@@ -3983,6 +4845,279 @@
           <w:shd w:val="clear" w:fill="FFFFFF"/>
           <w:vertAlign w:val="baseline"/>
         </w:rPr>
+        <w:t>CITY</w:t>
+      </w:r>
+      <w:r>
+        <w:rPr>
+          <w:rFonts w:hint="default" w:ascii="Arial" w:hAnsi="Arial" w:eastAsia="Arial" w:cs="Arial"/>
+          <w:i w:val="0"/>
+          <w:caps w:val="0"/>
+          <w:spacing w:val="0"/>
+          <w:sz w:val="21"/>
+          <w:szCs w:val="21"/>
+          <w:bdr w:val="none" w:color="auto" w:sz="0" w:space="0"/>
+          <w:shd w:val="clear" w:fill="FFFFFF"/>
+          <w:vertAlign w:val="baseline"/>
+        </w:rPr>
+        <w:t> names from </w:t>
+      </w:r>
+      <w:r>
+        <w:rPr>
+          <w:rStyle w:val="7"/>
+          <w:rFonts w:hint="default" w:ascii="Arial" w:hAnsi="Arial" w:eastAsia="Arial" w:cs="Arial"/>
+          <w:b/>
+          <w:i w:val="0"/>
+          <w:caps w:val="0"/>
+          <w:spacing w:val="0"/>
+          <w:sz w:val="21"/>
+          <w:szCs w:val="21"/>
+          <w:bdr w:val="none" w:color="auto" w:sz="0" w:space="0"/>
+          <w:shd w:val="clear" w:fill="FFFFFF"/>
+          <w:vertAlign w:val="baseline"/>
+        </w:rPr>
+        <w:t>STATION</w:t>
+      </w:r>
+      <w:r>
+        <w:rPr>
+          <w:rFonts w:hint="default" w:ascii="Arial" w:hAnsi="Arial" w:eastAsia="Arial" w:cs="Arial"/>
+          <w:i w:val="0"/>
+          <w:caps w:val="0"/>
+          <w:spacing w:val="0"/>
+          <w:sz w:val="21"/>
+          <w:szCs w:val="21"/>
+          <w:bdr w:val="none" w:color="auto" w:sz="0" w:space="0"/>
+          <w:shd w:val="clear" w:fill="FFFFFF"/>
+          <w:vertAlign w:val="baseline"/>
+        </w:rPr>
+        <w:t> for cities that have an even </w:t>
+      </w:r>
+      <w:r>
+        <w:rPr>
+          <w:rStyle w:val="7"/>
+          <w:rFonts w:hint="default" w:ascii="Arial" w:hAnsi="Arial" w:eastAsia="Arial" w:cs="Arial"/>
+          <w:b/>
+          <w:i w:val="0"/>
+          <w:caps w:val="0"/>
+          <w:spacing w:val="0"/>
+          <w:sz w:val="21"/>
+          <w:szCs w:val="21"/>
+          <w:bdr w:val="none" w:color="auto" w:sz="0" w:space="0"/>
+          <w:shd w:val="clear" w:fill="FFFFFF"/>
+          <w:vertAlign w:val="baseline"/>
+        </w:rPr>
+        <w:t>ID</w:t>
+      </w:r>
+      <w:r>
+        <w:rPr>
+          <w:rFonts w:hint="default" w:ascii="Arial" w:hAnsi="Arial" w:eastAsia="Arial" w:cs="Arial"/>
+          <w:i w:val="0"/>
+          <w:caps w:val="0"/>
+          <w:spacing w:val="0"/>
+          <w:sz w:val="21"/>
+          <w:szCs w:val="21"/>
+          <w:bdr w:val="none" w:color="auto" w:sz="0" w:space="0"/>
+          <w:shd w:val="clear" w:fill="FFFFFF"/>
+          <w:vertAlign w:val="baseline"/>
+        </w:rPr>
+        <w:t> number. Print the results in any order, but exclude duplicates from the answer.</w:t>
+      </w:r>
+      <w:r>
+        <w:rPr>
+          <w:rFonts w:hint="default" w:ascii="Arial" w:hAnsi="Arial" w:eastAsia="Arial" w:cs="Arial"/>
+          <w:i w:val="0"/>
+          <w:caps w:val="0"/>
+          <w:spacing w:val="0"/>
+          <w:sz w:val="21"/>
+          <w:szCs w:val="21"/>
+          <w:bdr w:val="none" w:color="auto" w:sz="0" w:space="0"/>
+          <w:shd w:val="clear" w:fill="FFFFFF"/>
+          <w:vertAlign w:val="baseline"/>
+        </w:rPr>
+        <w:br w:type="textWrapping"/>
+      </w:r>
+      <w:r>
+        <w:rPr>
+          <w:rFonts w:hint="default" w:ascii="Arial" w:hAnsi="Arial" w:eastAsia="Arial" w:cs="Arial"/>
+          <w:i w:val="0"/>
+          <w:caps w:val="0"/>
+          <w:spacing w:val="0"/>
+          <w:sz w:val="21"/>
+          <w:szCs w:val="21"/>
+          <w:bdr w:val="none" w:color="auto" w:sz="0" w:space="0"/>
+          <w:shd w:val="clear" w:fill="FFFFFF"/>
+          <w:vertAlign w:val="baseline"/>
+        </w:rPr>
+        <w:t>The </w:t>
+      </w:r>
+      <w:r>
+        <w:rPr>
+          <w:rStyle w:val="7"/>
+          <w:rFonts w:hint="default" w:ascii="Arial" w:hAnsi="Arial" w:eastAsia="Arial" w:cs="Arial"/>
+          <w:b/>
+          <w:i w:val="0"/>
+          <w:caps w:val="0"/>
+          <w:spacing w:val="0"/>
+          <w:sz w:val="21"/>
+          <w:szCs w:val="21"/>
+          <w:bdr w:val="none" w:color="auto" w:sz="0" w:space="0"/>
+          <w:shd w:val="clear" w:fill="FFFFFF"/>
+          <w:vertAlign w:val="baseline"/>
+        </w:rPr>
+        <w:t>STATION</w:t>
+      </w:r>
+      <w:r>
+        <w:rPr>
+          <w:rFonts w:hint="default" w:ascii="Arial" w:hAnsi="Arial" w:eastAsia="Arial" w:cs="Arial"/>
+          <w:i w:val="0"/>
+          <w:caps w:val="0"/>
+          <w:spacing w:val="0"/>
+          <w:sz w:val="21"/>
+          <w:szCs w:val="21"/>
+          <w:bdr w:val="none" w:color="auto" w:sz="0" w:space="0"/>
+          <w:shd w:val="clear" w:fill="FFFFFF"/>
+          <w:vertAlign w:val="baseline"/>
+        </w:rPr>
+        <w:t> table is described as follows:</w:t>
+      </w:r>
+    </w:p>
+    <w:p>
+      <w:pPr>
+        <w:pStyle w:val="3"/>
+        <w:keepNext w:val="0"/>
+        <w:keepLines w:val="0"/>
+        <w:widowControl/>
+        <w:suppressLineNumbers w:val="0"/>
+        <w:pBdr>
+          <w:top w:val="none" w:color="auto" w:sz="0" w:space="0"/>
+          <w:left w:val="none" w:color="auto" w:sz="0" w:space="0"/>
+          <w:bottom w:val="none" w:color="auto" w:sz="0" w:space="0"/>
+          <w:right w:val="none" w:color="auto" w:sz="0" w:space="0"/>
+        </w:pBdr>
+        <w:shd w:val="clear" w:fill="FFFFFF"/>
+        <w:spacing w:before="75" w:beforeAutospacing="0" w:after="0" w:afterAutospacing="0" w:line="30" w:lineRule="atLeast"/>
+        <w:ind w:left="0" w:right="0" w:firstLine="0"/>
+        <w:textAlignment w:val="baseline"/>
+        <w:rPr>
+          <w:rFonts w:hint="default" w:ascii="Arial" w:hAnsi="Arial" w:eastAsia="Arial" w:cs="Arial"/>
+          <w:i w:val="0"/>
+          <w:caps w:val="0"/>
+          <w:spacing w:val="0"/>
+          <w:sz w:val="21"/>
+          <w:szCs w:val="21"/>
+        </w:rPr>
+      </w:pPr>
+      <w:r>
+        <w:rPr>
+          <w:rFonts w:hint="default" w:ascii="Arial" w:hAnsi="Arial" w:eastAsia="Arial" w:cs="Arial"/>
+          <w:i w:val="0"/>
+          <w:caps w:val="0"/>
+          <w:spacing w:val="0"/>
+          <w:sz w:val="21"/>
+          <w:szCs w:val="21"/>
+          <w:bdr w:val="none" w:color="auto" w:sz="0" w:space="0"/>
+          <w:shd w:val="clear" w:fill="FFFFFF"/>
+          <w:vertAlign w:val="baseline"/>
+        </w:rPr>
+        <w:drawing>
+          <wp:inline distT="0" distB="0" distL="114300" distR="114300">
+            <wp:extent cx="2857500" cy="2762250"/>
+            <wp:effectExtent l="0" t="0" r="0" b="0"/>
+            <wp:docPr id="11" name="Picture 2" descr="Station.jpg"/>
+            <wp:cNvGraphicFramePr>
+              <a:graphicFrameLocks xmlns:a="http://schemas.openxmlformats.org/drawingml/2006/main" noChangeAspect="1"/>
+            </wp:cNvGraphicFramePr>
+            <a:graphic xmlns:a="http://schemas.openxmlformats.org/drawingml/2006/main">
+              <a:graphicData uri="http://schemas.openxmlformats.org/drawingml/2006/picture">
+                <pic:pic xmlns:pic="http://schemas.openxmlformats.org/drawingml/2006/picture">
+                  <pic:nvPicPr>
+                    <pic:cNvPr id="11" name="Picture 2" descr="Station.jpg"/>
+                    <pic:cNvPicPr>
+                      <a:picLocks noChangeAspect="1"/>
+                    </pic:cNvPicPr>
+                  </pic:nvPicPr>
+                  <pic:blipFill>
+                    <a:blip r:embed="rId7"/>
+                    <a:stretch>
+                      <a:fillRect/>
+                    </a:stretch>
+                  </pic:blipFill>
+                  <pic:spPr>
+                    <a:xfrm>
+                      <a:off x="0" y="0"/>
+                      <a:ext cx="2857500" cy="2762250"/>
+                    </a:xfrm>
+                    <a:prstGeom prst="rect">
+                      <a:avLst/>
+                    </a:prstGeom>
+                    <a:noFill/>
+                    <a:ln w="9525">
+                      <a:noFill/>
+                    </a:ln>
+                  </pic:spPr>
+                </pic:pic>
+              </a:graphicData>
+            </a:graphic>
+          </wp:inline>
+        </w:drawing>
+      </w:r>
+    </w:p>
+    <w:p>
+      <w:pPr>
+        <w:pStyle w:val="3"/>
+        <w:keepNext w:val="0"/>
+        <w:keepLines w:val="0"/>
+        <w:widowControl/>
+        <w:suppressLineNumbers w:val="0"/>
+        <w:pBdr>
+          <w:top w:val="none" w:color="auto" w:sz="0" w:space="0"/>
+          <w:left w:val="none" w:color="auto" w:sz="0" w:space="0"/>
+          <w:bottom w:val="none" w:color="auto" w:sz="0" w:space="0"/>
+          <w:right w:val="none" w:color="auto" w:sz="0" w:space="0"/>
+        </w:pBdr>
+        <w:shd w:val="clear" w:fill="FFFFFF"/>
+        <w:spacing w:before="75" w:beforeAutospacing="0" w:after="0" w:afterAutospacing="0" w:line="30" w:lineRule="atLeast"/>
+        <w:ind w:left="0" w:right="0" w:firstLine="0"/>
+        <w:textAlignment w:val="baseline"/>
+        <w:rPr>
+          <w:rFonts w:hint="default" w:ascii="Arial" w:hAnsi="Arial" w:eastAsia="Arial" w:cs="Arial"/>
+          <w:i w:val="0"/>
+          <w:caps w:val="0"/>
+          <w:spacing w:val="0"/>
+          <w:sz w:val="21"/>
+          <w:szCs w:val="21"/>
+          <w:bdr w:val="none" w:color="auto" w:sz="0" w:space="0"/>
+          <w:shd w:val="clear" w:fill="FFFFFF"/>
+          <w:vertAlign w:val="baseline"/>
+        </w:rPr>
+      </w:pPr>
+      <w:r>
+        <w:rPr>
+          <w:rFonts w:hint="default" w:ascii="Arial" w:hAnsi="Arial" w:eastAsia="Arial" w:cs="Arial"/>
+          <w:i w:val="0"/>
+          <w:caps w:val="0"/>
+          <w:spacing w:val="0"/>
+          <w:sz w:val="21"/>
+          <w:szCs w:val="21"/>
+          <w:bdr w:val="none" w:color="auto" w:sz="0" w:space="0"/>
+          <w:shd w:val="clear" w:fill="FFFFFF"/>
+          <w:vertAlign w:val="baseline"/>
+        </w:rPr>
+        <w:t>where </w:t>
+      </w:r>
+      <w:r>
+        <w:rPr>
+          <w:rStyle w:val="7"/>
+          <w:rFonts w:hint="default" w:ascii="Arial" w:hAnsi="Arial" w:eastAsia="Arial" w:cs="Arial"/>
+          <w:b/>
+          <w:i w:val="0"/>
+          <w:caps w:val="0"/>
+          <w:spacing w:val="0"/>
+          <w:sz w:val="21"/>
+          <w:szCs w:val="21"/>
+          <w:bdr w:val="none" w:color="auto" w:sz="0" w:space="0"/>
+          <w:shd w:val="clear" w:fill="FFFFFF"/>
+          <w:vertAlign w:val="baseline"/>
+        </w:rPr>
         <w:t>LAT_N</w:t>
       </w:r>
       <w:r>
@@ -4029,6 +5164,1591 @@
         </w:rPr>
         <w:t> is the western longitude.</w:t>
       </w:r>
+    </w:p>
+    <w:p>
+      <w:pPr>
+        <w:pStyle w:val="3"/>
+        <w:keepNext w:val="0"/>
+        <w:keepLines w:val="0"/>
+        <w:widowControl/>
+        <w:suppressLineNumbers w:val="0"/>
+        <w:pBdr>
+          <w:top w:val="none" w:color="auto" w:sz="0" w:space="0"/>
+          <w:left w:val="none" w:color="auto" w:sz="0" w:space="0"/>
+          <w:bottom w:val="none" w:color="auto" w:sz="0" w:space="0"/>
+          <w:right w:val="none" w:color="auto" w:sz="0" w:space="0"/>
+        </w:pBdr>
+        <w:shd w:val="clear" w:fill="FFFFFF"/>
+        <w:spacing w:before="75" w:beforeAutospacing="0" w:after="0" w:afterAutospacing="0" w:line="30" w:lineRule="atLeast"/>
+        <w:ind w:left="0" w:right="0" w:firstLine="0"/>
+        <w:textAlignment w:val="baseline"/>
+        <w:rPr>
+          <w:rFonts w:hint="default" w:ascii="Arial" w:hAnsi="Arial" w:eastAsia="Arial" w:cs="Arial"/>
+          <w:i w:val="0"/>
+          <w:caps w:val="0"/>
+          <w:spacing w:val="0"/>
+          <w:sz w:val="21"/>
+          <w:szCs w:val="21"/>
+          <w:bdr w:val="none" w:color="auto" w:sz="0" w:space="0"/>
+          <w:shd w:val="clear" w:fill="FFFFFF"/>
+          <w:vertAlign w:val="baseline"/>
+        </w:rPr>
+      </w:pPr>
+    </w:p>
+    <w:p>
+      <w:pPr>
+        <w:pStyle w:val="3"/>
+        <w:keepNext w:val="0"/>
+        <w:keepLines w:val="0"/>
+        <w:widowControl/>
+        <w:suppressLineNumbers w:val="0"/>
+        <w:pBdr>
+          <w:top w:val="none" w:color="auto" w:sz="0" w:space="0"/>
+          <w:left w:val="none" w:color="auto" w:sz="0" w:space="0"/>
+          <w:bottom w:val="none" w:color="auto" w:sz="0" w:space="0"/>
+          <w:right w:val="none" w:color="auto" w:sz="0" w:space="0"/>
+        </w:pBdr>
+        <w:shd w:val="clear" w:fill="FFFFFF"/>
+        <w:spacing w:before="75" w:beforeAutospacing="0" w:after="0" w:afterAutospacing="0" w:line="30" w:lineRule="atLeast"/>
+        <w:ind w:left="0" w:right="0" w:firstLine="0"/>
+        <w:textAlignment w:val="baseline"/>
+        <w:rPr>
+          <w:rFonts w:hint="default" w:ascii="Arial" w:hAnsi="Arial" w:eastAsia="Arial" w:cs="Arial"/>
+          <w:i w:val="0"/>
+          <w:caps w:val="0"/>
+          <w:spacing w:val="0"/>
+          <w:sz w:val="21"/>
+          <w:szCs w:val="21"/>
+          <w:bdr w:val="none" w:color="auto" w:sz="0" w:space="0"/>
+          <w:shd w:val="clear" w:fill="FFFFFF"/>
+          <w:vertAlign w:val="baseline"/>
+        </w:rPr>
+      </w:pPr>
+    </w:p>
+    <w:p>
+      <w:pPr>
+        <w:pStyle w:val="3"/>
+        <w:keepNext w:val="0"/>
+        <w:keepLines w:val="0"/>
+        <w:widowControl/>
+        <w:suppressLineNumbers w:val="0"/>
+        <w:pBdr>
+          <w:top w:val="none" w:color="auto" w:sz="0" w:space="0"/>
+          <w:left w:val="none" w:color="auto" w:sz="0" w:space="0"/>
+          <w:bottom w:val="none" w:color="auto" w:sz="0" w:space="0"/>
+          <w:right w:val="none" w:color="auto" w:sz="0" w:space="0"/>
+        </w:pBdr>
+        <w:shd w:val="clear" w:fill="FFFFFF"/>
+        <w:spacing w:before="75" w:beforeAutospacing="0" w:after="0" w:afterAutospacing="0" w:line="30" w:lineRule="atLeast"/>
+        <w:ind w:left="0" w:right="0" w:firstLine="0"/>
+        <w:textAlignment w:val="baseline"/>
+        <w:rPr>
+          <w:rFonts w:hint="default" w:ascii="Arial" w:hAnsi="Arial" w:eastAsia="Arial" w:cs="Arial"/>
+          <w:i w:val="0"/>
+          <w:caps w:val="0"/>
+          <w:spacing w:val="0"/>
+          <w:sz w:val="21"/>
+          <w:szCs w:val="21"/>
+          <w:bdr w:val="none" w:color="auto" w:sz="0" w:space="0"/>
+          <w:shd w:val="clear" w:fill="FFFFFF"/>
+          <w:vertAlign w:val="baseline"/>
+        </w:rPr>
+      </w:pPr>
+    </w:p>
+    <w:p>
+      <w:pPr>
+        <w:pStyle w:val="3"/>
+        <w:keepNext w:val="0"/>
+        <w:keepLines w:val="0"/>
+        <w:widowControl/>
+        <w:suppressLineNumbers w:val="0"/>
+        <w:pBdr>
+          <w:top w:val="none" w:color="auto" w:sz="0" w:space="0"/>
+          <w:left w:val="none" w:color="auto" w:sz="0" w:space="0"/>
+          <w:bottom w:val="none" w:color="auto" w:sz="0" w:space="0"/>
+          <w:right w:val="none" w:color="auto" w:sz="0" w:space="0"/>
+        </w:pBdr>
+        <w:shd w:val="clear" w:fill="FFFFFF"/>
+        <w:spacing w:before="75" w:beforeAutospacing="0" w:after="0" w:afterAutospacing="0" w:line="30" w:lineRule="atLeast"/>
+        <w:ind w:left="0" w:right="0" w:firstLine="0"/>
+        <w:textAlignment w:val="baseline"/>
+        <w:rPr>
+          <w:rFonts w:hint="default" w:ascii="Arial" w:hAnsi="Arial" w:eastAsia="Arial" w:cs="Arial"/>
+          <w:i w:val="0"/>
+          <w:caps w:val="0"/>
+          <w:spacing w:val="0"/>
+          <w:sz w:val="21"/>
+          <w:szCs w:val="21"/>
+          <w:bdr w:val="none" w:color="auto" w:sz="0" w:space="0"/>
+          <w:shd w:val="clear" w:fill="FFFFFF"/>
+          <w:vertAlign w:val="baseline"/>
+        </w:rPr>
+      </w:pPr>
+    </w:p>
+    <w:p>
+      <w:pPr>
+        <w:pStyle w:val="3"/>
+        <w:keepNext w:val="0"/>
+        <w:keepLines w:val="0"/>
+        <w:widowControl/>
+        <w:suppressLineNumbers w:val="0"/>
+        <w:pBdr>
+          <w:top w:val="none" w:color="auto" w:sz="0" w:space="0"/>
+          <w:left w:val="none" w:color="auto" w:sz="0" w:space="0"/>
+          <w:bottom w:val="none" w:color="auto" w:sz="0" w:space="0"/>
+          <w:right w:val="none" w:color="auto" w:sz="0" w:space="0"/>
+        </w:pBdr>
+        <w:spacing w:before="76" w:beforeAutospacing="0" w:after="150" w:afterAutospacing="0" w:line="30" w:lineRule="atLeast"/>
+        <w:ind w:left="0" w:right="0"/>
+        <w:textAlignment w:val="baseline"/>
+        <w:rPr>
+          <w:rFonts w:hint="default" w:ascii="var(--font-family-text)" w:hAnsi="var(--font-family-text)" w:eastAsia="var(--font-family-text)" w:cs="var(--font-family-text)"/>
+          <w:i w:val="0"/>
+          <w:caps w:val="0"/>
+          <w:color w:val="0E141E"/>
+          <w:spacing w:val="0"/>
+          <w:sz w:val="21"/>
+          <w:szCs w:val="21"/>
+          <w:shd w:val="clear" w:fill="FFFFFF"/>
+          <w:vertAlign w:val="baseline"/>
+        </w:rPr>
+      </w:pPr>
+      <w:r>
+        <w:rPr>
+          <w:rFonts w:hint="default" w:ascii="var(--font-family-text)" w:hAnsi="var(--font-family-text)" w:eastAsia="var(--font-family-text)" w:cs="var(--font-family-text)"/>
+          <w:i w:val="0"/>
+          <w:caps w:val="0"/>
+          <w:color w:val="0E141E"/>
+          <w:spacing w:val="0"/>
+          <w:sz w:val="21"/>
+          <w:szCs w:val="21"/>
+          <w:shd w:val="clear" w:fill="FFFFFF"/>
+          <w:vertAlign w:val="baseline"/>
+          <w:lang w:val="en-IN"/>
+        </w:rPr>
+        <w:t>Problem 11 (Weather Observation Station 4)</w:t>
+      </w:r>
+    </w:p>
+    <w:p>
+      <w:pPr>
+        <w:pStyle w:val="3"/>
+        <w:keepNext w:val="0"/>
+        <w:keepLines w:val="0"/>
+        <w:widowControl/>
+        <w:suppressLineNumbers w:val="0"/>
+        <w:pBdr>
+          <w:top w:val="none" w:color="auto" w:sz="0" w:space="0"/>
+          <w:left w:val="none" w:color="auto" w:sz="0" w:space="0"/>
+          <w:bottom w:val="none" w:color="auto" w:sz="0" w:space="0"/>
+          <w:right w:val="none" w:color="auto" w:sz="0" w:space="0"/>
+        </w:pBdr>
+        <w:shd w:val="clear" w:fill="FFFFFF"/>
+        <w:spacing w:before="75" w:beforeAutospacing="0" w:after="0" w:afterAutospacing="0" w:line="30" w:lineRule="atLeast"/>
+        <w:ind w:left="0" w:right="0" w:firstLine="0"/>
+        <w:textAlignment w:val="baseline"/>
+        <w:rPr>
+          <w:rFonts w:hint="default" w:ascii="Arial" w:hAnsi="Arial" w:eastAsia="Arial" w:cs="Arial"/>
+          <w:i w:val="0"/>
+          <w:caps w:val="0"/>
+          <w:spacing w:val="0"/>
+          <w:sz w:val="21"/>
+          <w:szCs w:val="21"/>
+          <w:bdr w:val="none" w:color="auto" w:sz="0" w:space="0"/>
+          <w:shd w:val="clear" w:fill="FFFFFF"/>
+          <w:vertAlign w:val="baseline"/>
+        </w:rPr>
+      </w:pPr>
+    </w:p>
+    <w:p>
+      <w:pPr>
+        <w:pStyle w:val="3"/>
+        <w:keepNext w:val="0"/>
+        <w:keepLines w:val="0"/>
+        <w:widowControl/>
+        <w:suppressLineNumbers w:val="0"/>
+      </w:pPr>
+      <w:r>
+        <w:t xml:space="preserve">Find the difference between the total number of </w:t>
+      </w:r>
+      <w:r>
+        <w:rPr>
+          <w:rStyle w:val="7"/>
+        </w:rPr>
+        <w:t>CITY</w:t>
+      </w:r>
+      <w:r>
+        <w:t xml:space="preserve"> entries in the table and the number of distinct </w:t>
+      </w:r>
+      <w:r>
+        <w:rPr>
+          <w:rStyle w:val="7"/>
+        </w:rPr>
+        <w:t>CITY</w:t>
+      </w:r>
+      <w:r>
+        <w:t xml:space="preserve"> entries in the table. </w:t>
+      </w:r>
+      <w:r>
+        <w:br w:type="textWrapping"/>
+      </w:r>
+      <w:r>
+        <w:t xml:space="preserve">The </w:t>
+      </w:r>
+      <w:r>
+        <w:rPr>
+          <w:rStyle w:val="7"/>
+        </w:rPr>
+        <w:t>STATION</w:t>
+      </w:r>
+      <w:r>
+        <w:t xml:space="preserve"> table is described as follows:</w:t>
+      </w:r>
+    </w:p>
+    <w:p>
+      <w:pPr>
+        <w:pStyle w:val="3"/>
+        <w:keepNext w:val="0"/>
+        <w:keepLines w:val="0"/>
+        <w:widowControl/>
+        <w:suppressLineNumbers w:val="0"/>
+      </w:pPr>
+      <w:r>
+        <w:drawing>
+          <wp:inline distT="0" distB="0" distL="114300" distR="114300">
+            <wp:extent cx="2857500" cy="2762250"/>
+            <wp:effectExtent l="0" t="0" r="0" b="0"/>
+            <wp:docPr id="12" name="Picture 3" descr="Station.jpg"/>
+            <wp:cNvGraphicFramePr>
+              <a:graphicFrameLocks xmlns:a="http://schemas.openxmlformats.org/drawingml/2006/main" noChangeAspect="1"/>
+            </wp:cNvGraphicFramePr>
+            <a:graphic xmlns:a="http://schemas.openxmlformats.org/drawingml/2006/main">
+              <a:graphicData uri="http://schemas.openxmlformats.org/drawingml/2006/picture">
+                <pic:pic xmlns:pic="http://schemas.openxmlformats.org/drawingml/2006/picture">
+                  <pic:nvPicPr>
+                    <pic:cNvPr id="12" name="Picture 3" descr="Station.jpg"/>
+                    <pic:cNvPicPr>
+                      <a:picLocks noChangeAspect="1"/>
+                    </pic:cNvPicPr>
+                  </pic:nvPicPr>
+                  <pic:blipFill>
+                    <a:blip r:embed="rId7"/>
+                    <a:stretch>
+                      <a:fillRect/>
+                    </a:stretch>
+                  </pic:blipFill>
+                  <pic:spPr>
+                    <a:xfrm>
+                      <a:off x="0" y="0"/>
+                      <a:ext cx="2857500" cy="2762250"/>
+                    </a:xfrm>
+                    <a:prstGeom prst="rect">
+                      <a:avLst/>
+                    </a:prstGeom>
+                    <a:noFill/>
+                    <a:ln w="9525">
+                      <a:noFill/>
+                    </a:ln>
+                  </pic:spPr>
+                </pic:pic>
+              </a:graphicData>
+            </a:graphic>
+          </wp:inline>
+        </w:drawing>
+      </w:r>
+    </w:p>
+    <w:p>
+      <w:pPr>
+        <w:pStyle w:val="3"/>
+        <w:keepNext w:val="0"/>
+        <w:keepLines w:val="0"/>
+        <w:widowControl/>
+        <w:suppressLineNumbers w:val="0"/>
+      </w:pPr>
+      <w:r>
+        <w:t xml:space="preserve">where </w:t>
+      </w:r>
+      <w:r>
+        <w:rPr>
+          <w:rStyle w:val="7"/>
+        </w:rPr>
+        <w:t>LAT_N</w:t>
+      </w:r>
+      <w:r>
+        <w:t xml:space="preserve"> is the northern latitude and </w:t>
+      </w:r>
+      <w:r>
+        <w:rPr>
+          <w:rStyle w:val="7"/>
+        </w:rPr>
+        <w:t>LONG_W</w:t>
+      </w:r>
+      <w:r>
+        <w:t xml:space="preserve"> is the western longitude.</w:t>
+      </w:r>
+    </w:p>
+    <w:p>
+      <w:pPr>
+        <w:keepNext w:val="0"/>
+        <w:keepLines w:val="0"/>
+        <w:widowControl/>
+        <w:suppressLineNumbers w:val="0"/>
+        <w:jc w:val="left"/>
+        <w:rPr>
+          <w:rFonts w:hint="default" w:ascii="var(--font-family-text)" w:hAnsi="var(--font-family-text)" w:eastAsia="var(--font-family-text)" w:cs="var(--font-family-text)"/>
+          <w:i w:val="0"/>
+          <w:caps w:val="0"/>
+          <w:color w:val="0E141E"/>
+          <w:spacing w:val="0"/>
+          <w:sz w:val="21"/>
+          <w:szCs w:val="21"/>
+          <w:bdr w:val="none" w:color="auto" w:sz="0" w:space="0"/>
+          <w:shd w:val="clear" w:fill="FFFFFF"/>
+          <w:vertAlign w:val="baseline"/>
+          <w:lang w:val="en-IN"/>
+        </w:rPr>
+      </w:pPr>
+    </w:p>
+    <w:p>
+      <w:pPr>
+        <w:keepNext w:val="0"/>
+        <w:keepLines w:val="0"/>
+        <w:widowControl/>
+        <w:suppressLineNumbers w:val="0"/>
+        <w:jc w:val="left"/>
+        <w:rPr>
+          <w:rFonts w:hint="default" w:ascii="var(--font-family-text)" w:hAnsi="var(--font-family-text)" w:eastAsia="var(--font-family-text)" w:cs="var(--font-family-text)"/>
+          <w:i w:val="0"/>
+          <w:caps w:val="0"/>
+          <w:color w:val="0E141E"/>
+          <w:spacing w:val="0"/>
+          <w:sz w:val="21"/>
+          <w:szCs w:val="21"/>
+          <w:bdr w:val="none" w:color="auto" w:sz="0" w:space="0"/>
+          <w:shd w:val="clear" w:fill="FFFFFF"/>
+          <w:vertAlign w:val="baseline"/>
+          <w:lang w:val="en-IN"/>
+        </w:rPr>
+      </w:pPr>
+    </w:p>
+    <w:p>
+      <w:pPr>
+        <w:keepNext w:val="0"/>
+        <w:keepLines w:val="0"/>
+        <w:widowControl/>
+        <w:suppressLineNumbers w:val="0"/>
+        <w:jc w:val="left"/>
+        <w:rPr>
+          <w:rFonts w:hint="default" w:ascii="var(--font-family-text)" w:hAnsi="var(--font-family-text)" w:eastAsia="var(--font-family-text)" w:cs="var(--font-family-text)"/>
+          <w:i w:val="0"/>
+          <w:caps w:val="0"/>
+          <w:color w:val="0E141E"/>
+          <w:spacing w:val="0"/>
+          <w:sz w:val="21"/>
+          <w:szCs w:val="21"/>
+          <w:bdr w:val="none" w:color="auto" w:sz="0" w:space="0"/>
+          <w:shd w:val="clear" w:fill="FFFFFF"/>
+          <w:vertAlign w:val="baseline"/>
+          <w:lang w:val="en-IN"/>
+        </w:rPr>
+      </w:pPr>
+    </w:p>
+    <w:p>
+      <w:pPr>
+        <w:pStyle w:val="3"/>
+        <w:keepNext w:val="0"/>
+        <w:keepLines w:val="0"/>
+        <w:widowControl/>
+        <w:suppressLineNumbers w:val="0"/>
+        <w:pBdr>
+          <w:top w:val="none" w:color="auto" w:sz="0" w:space="0"/>
+          <w:left w:val="none" w:color="auto" w:sz="0" w:space="0"/>
+          <w:bottom w:val="none" w:color="auto" w:sz="0" w:space="0"/>
+          <w:right w:val="none" w:color="auto" w:sz="0" w:space="0"/>
+        </w:pBdr>
+        <w:spacing w:before="76" w:beforeAutospacing="0" w:after="150" w:afterAutospacing="0" w:line="30" w:lineRule="atLeast"/>
+        <w:ind w:left="0" w:right="0"/>
+        <w:textAlignment w:val="baseline"/>
+        <w:rPr>
+          <w:rFonts w:hint="default" w:ascii="var(--font-family-text)" w:hAnsi="var(--font-family-text)" w:eastAsia="var(--font-family-text)" w:cs="var(--font-family-text)"/>
+          <w:i w:val="0"/>
+          <w:caps w:val="0"/>
+          <w:color w:val="0E141E"/>
+          <w:spacing w:val="0"/>
+          <w:sz w:val="21"/>
+          <w:szCs w:val="21"/>
+          <w:shd w:val="clear" w:fill="FFFFFF"/>
+          <w:vertAlign w:val="baseline"/>
+        </w:rPr>
+      </w:pPr>
+      <w:r>
+        <w:rPr>
+          <w:rFonts w:hint="default" w:ascii="var(--font-family-text)" w:hAnsi="var(--font-family-text)" w:eastAsia="var(--font-family-text)" w:cs="var(--font-family-text)"/>
+          <w:i w:val="0"/>
+          <w:caps w:val="0"/>
+          <w:color w:val="0E141E"/>
+          <w:spacing w:val="0"/>
+          <w:sz w:val="21"/>
+          <w:szCs w:val="21"/>
+          <w:shd w:val="clear" w:fill="FFFFFF"/>
+          <w:vertAlign w:val="baseline"/>
+          <w:lang w:val="en-IN"/>
+        </w:rPr>
+        <w:t>Problem 12 (Weather Observation Station 5)</w:t>
+      </w:r>
+    </w:p>
+    <w:p>
+      <w:pPr>
+        <w:keepNext w:val="0"/>
+        <w:keepLines w:val="0"/>
+        <w:widowControl/>
+        <w:suppressLineNumbers w:val="0"/>
+        <w:jc w:val="left"/>
+        <w:rPr>
+          <w:rFonts w:hint="default" w:ascii="var(--font-family-text)" w:hAnsi="var(--font-family-text)" w:eastAsia="var(--font-family-text)" w:cs="var(--font-family-text)"/>
+          <w:i w:val="0"/>
+          <w:caps w:val="0"/>
+          <w:color w:val="0E141E"/>
+          <w:spacing w:val="0"/>
+          <w:sz w:val="21"/>
+          <w:szCs w:val="21"/>
+          <w:bdr w:val="none" w:color="auto" w:sz="0" w:space="0"/>
+          <w:shd w:val="clear" w:fill="FFFFFF"/>
+          <w:vertAlign w:val="baseline"/>
+          <w:lang w:val="en-IN"/>
+        </w:rPr>
+      </w:pPr>
+    </w:p>
+    <w:p>
+      <w:pPr>
+        <w:keepNext w:val="0"/>
+        <w:keepLines w:val="0"/>
+        <w:widowControl/>
+        <w:suppressLineNumbers w:val="0"/>
+        <w:jc w:val="left"/>
+        <w:rPr>
+          <w:rFonts w:hint="default" w:ascii="var(--font-family-text)" w:hAnsi="var(--font-family-text)" w:eastAsia="var(--font-family-text)" w:cs="var(--font-family-text)"/>
+          <w:i w:val="0"/>
+          <w:caps w:val="0"/>
+          <w:color w:val="0E141E"/>
+          <w:spacing w:val="0"/>
+          <w:sz w:val="21"/>
+          <w:szCs w:val="21"/>
+          <w:bdr w:val="none" w:color="auto" w:sz="0" w:space="0"/>
+          <w:shd w:val="clear" w:fill="FFFFFF"/>
+          <w:vertAlign w:val="baseline"/>
+        </w:rPr>
+      </w:pPr>
+    </w:p>
+    <w:p>
+      <w:pPr>
+        <w:pStyle w:val="3"/>
+        <w:keepNext w:val="0"/>
+        <w:keepLines w:val="0"/>
+        <w:widowControl/>
+        <w:suppressLineNumbers w:val="0"/>
+      </w:pPr>
+      <w:r>
+        <w:t xml:space="preserve">Query the two cities in </w:t>
+      </w:r>
+      <w:r>
+        <w:rPr>
+          <w:rStyle w:val="7"/>
+        </w:rPr>
+        <w:t>STATION</w:t>
+      </w:r>
+      <w:r>
+        <w:t xml:space="preserve"> with the shortest and longest </w:t>
+      </w:r>
+      <w:r>
+        <w:rPr>
+          <w:rStyle w:val="5"/>
+        </w:rPr>
+        <w:t>CITY</w:t>
+      </w:r>
+      <w:r>
+        <w:t xml:space="preserve"> names, as well as their respective lengths (i.e.: number of characters in the name). If there is more than one smallest or largest city, choose the one that comes first when ordered alphabetically. </w:t>
+      </w:r>
+      <w:r>
+        <w:br w:type="textWrapping"/>
+      </w:r>
+      <w:r>
+        <w:t xml:space="preserve">The </w:t>
+      </w:r>
+      <w:r>
+        <w:rPr>
+          <w:rStyle w:val="7"/>
+        </w:rPr>
+        <w:t>STATION</w:t>
+      </w:r>
+      <w:r>
+        <w:t xml:space="preserve"> table is described as follows:</w:t>
+      </w:r>
+    </w:p>
+    <w:p>
+      <w:pPr>
+        <w:pStyle w:val="3"/>
+        <w:keepNext w:val="0"/>
+        <w:keepLines w:val="0"/>
+        <w:widowControl/>
+        <w:suppressLineNumbers w:val="0"/>
+      </w:pPr>
+      <w:r>
+        <w:drawing>
+          <wp:inline distT="0" distB="0" distL="114300" distR="114300">
+            <wp:extent cx="2857500" cy="2762250"/>
+            <wp:effectExtent l="0" t="0" r="0" b="0"/>
+            <wp:docPr id="13" name="Picture 4" descr="Station.jpg"/>
+            <wp:cNvGraphicFramePr>
+              <a:graphicFrameLocks xmlns:a="http://schemas.openxmlformats.org/drawingml/2006/main" noChangeAspect="1"/>
+            </wp:cNvGraphicFramePr>
+            <a:graphic xmlns:a="http://schemas.openxmlformats.org/drawingml/2006/main">
+              <a:graphicData uri="http://schemas.openxmlformats.org/drawingml/2006/picture">
+                <pic:pic xmlns:pic="http://schemas.openxmlformats.org/drawingml/2006/picture">
+                  <pic:nvPicPr>
+                    <pic:cNvPr id="13" name="Picture 4" descr="Station.jpg"/>
+                    <pic:cNvPicPr>
+                      <a:picLocks noChangeAspect="1"/>
+                    </pic:cNvPicPr>
+                  </pic:nvPicPr>
+                  <pic:blipFill>
+                    <a:blip r:embed="rId7"/>
+                    <a:stretch>
+                      <a:fillRect/>
+                    </a:stretch>
+                  </pic:blipFill>
+                  <pic:spPr>
+                    <a:xfrm>
+                      <a:off x="0" y="0"/>
+                      <a:ext cx="2857500" cy="2762250"/>
+                    </a:xfrm>
+                    <a:prstGeom prst="rect">
+                      <a:avLst/>
+                    </a:prstGeom>
+                    <a:noFill/>
+                    <a:ln w="9525">
+                      <a:noFill/>
+                    </a:ln>
+                  </pic:spPr>
+                </pic:pic>
+              </a:graphicData>
+            </a:graphic>
+          </wp:inline>
+        </w:drawing>
+      </w:r>
+    </w:p>
+    <w:p>
+      <w:pPr>
+        <w:pStyle w:val="3"/>
+        <w:keepNext w:val="0"/>
+        <w:keepLines w:val="0"/>
+        <w:widowControl/>
+        <w:suppressLineNumbers w:val="0"/>
+      </w:pPr>
+      <w:r>
+        <w:t xml:space="preserve">where </w:t>
+      </w:r>
+      <w:r>
+        <w:rPr>
+          <w:rStyle w:val="7"/>
+        </w:rPr>
+        <w:t>LAT_N</w:t>
+      </w:r>
+      <w:r>
+        <w:t xml:space="preserve"> is the northern latitude and </w:t>
+      </w:r>
+      <w:r>
+        <w:rPr>
+          <w:rStyle w:val="7"/>
+        </w:rPr>
+        <w:t>LONG_W</w:t>
+      </w:r>
+      <w:r>
+        <w:t xml:space="preserve"> is the western longitude.</w:t>
+      </w:r>
+    </w:p>
+    <w:p>
+      <w:pPr>
+        <w:pStyle w:val="3"/>
+        <w:keepNext w:val="0"/>
+        <w:keepLines w:val="0"/>
+        <w:widowControl/>
+        <w:suppressLineNumbers w:val="0"/>
+      </w:pPr>
+    </w:p>
+    <w:p>
+      <w:pPr>
+        <w:pStyle w:val="3"/>
+        <w:keepNext w:val="0"/>
+        <w:keepLines w:val="0"/>
+        <w:widowControl/>
+        <w:suppressLineNumbers w:val="0"/>
+      </w:pPr>
+    </w:p>
+    <w:p>
+      <w:pPr>
+        <w:pStyle w:val="3"/>
+        <w:keepNext w:val="0"/>
+        <w:keepLines w:val="0"/>
+        <w:widowControl/>
+        <w:suppressLineNumbers w:val="0"/>
+        <w:pBdr>
+          <w:top w:val="none" w:color="auto" w:sz="0" w:space="0"/>
+          <w:left w:val="none" w:color="auto" w:sz="0" w:space="0"/>
+          <w:bottom w:val="none" w:color="auto" w:sz="0" w:space="0"/>
+          <w:right w:val="none" w:color="auto" w:sz="0" w:space="0"/>
+        </w:pBdr>
+        <w:spacing w:before="76" w:beforeAutospacing="0" w:after="150" w:afterAutospacing="0" w:line="30" w:lineRule="atLeast"/>
+        <w:ind w:left="0" w:right="0"/>
+        <w:textAlignment w:val="baseline"/>
+        <w:rPr>
+          <w:rFonts w:hint="default" w:ascii="var(--font-family-text)" w:hAnsi="var(--font-family-text)" w:eastAsia="var(--font-family-text)" w:cs="var(--font-family-text)"/>
+          <w:i w:val="0"/>
+          <w:caps w:val="0"/>
+          <w:color w:val="0E141E"/>
+          <w:spacing w:val="0"/>
+          <w:sz w:val="21"/>
+          <w:szCs w:val="21"/>
+          <w:shd w:val="clear" w:fill="FFFFFF"/>
+          <w:vertAlign w:val="baseline"/>
+        </w:rPr>
+      </w:pPr>
+      <w:r>
+        <w:rPr>
+          <w:rFonts w:hint="default" w:ascii="var(--font-family-text)" w:hAnsi="var(--font-family-text)" w:eastAsia="var(--font-family-text)" w:cs="var(--font-family-text)"/>
+          <w:i w:val="0"/>
+          <w:caps w:val="0"/>
+          <w:color w:val="0E141E"/>
+          <w:spacing w:val="0"/>
+          <w:sz w:val="21"/>
+          <w:szCs w:val="21"/>
+          <w:shd w:val="clear" w:fill="FFFFFF"/>
+          <w:vertAlign w:val="baseline"/>
+          <w:lang w:val="en-IN"/>
+        </w:rPr>
+        <w:t>Problem 13 (Weather Observation Station 6)</w:t>
+      </w:r>
+    </w:p>
+    <w:p>
+      <w:pPr>
+        <w:pStyle w:val="3"/>
+        <w:keepNext w:val="0"/>
+        <w:keepLines w:val="0"/>
+        <w:widowControl/>
+        <w:suppressLineNumbers w:val="0"/>
+      </w:pPr>
+    </w:p>
+    <w:p>
+      <w:pPr>
+        <w:pStyle w:val="3"/>
+        <w:keepNext w:val="0"/>
+        <w:keepLines w:val="0"/>
+        <w:widowControl/>
+        <w:suppressLineNumbers w:val="0"/>
+      </w:pPr>
+      <w:r>
+        <w:t xml:space="preserve">Query the list of </w:t>
+      </w:r>
+      <w:r>
+        <w:rPr>
+          <w:rStyle w:val="5"/>
+        </w:rPr>
+        <w:t>CITY</w:t>
+      </w:r>
+      <w:r>
+        <w:t xml:space="preserve"> names starting with vowels (i.e., </w:t>
+      </w:r>
+      <w:r>
+        <w:rPr>
+          <w:rStyle w:val="6"/>
+        </w:rPr>
+        <w:t>a</w:t>
+      </w:r>
+      <w:r>
+        <w:t xml:space="preserve">, </w:t>
+      </w:r>
+      <w:r>
+        <w:rPr>
+          <w:rStyle w:val="6"/>
+        </w:rPr>
+        <w:t>e</w:t>
+      </w:r>
+      <w:r>
+        <w:t xml:space="preserve">, </w:t>
+      </w:r>
+      <w:r>
+        <w:rPr>
+          <w:rStyle w:val="6"/>
+        </w:rPr>
+        <w:t>i</w:t>
+      </w:r>
+      <w:r>
+        <w:t xml:space="preserve">, </w:t>
+      </w:r>
+      <w:r>
+        <w:rPr>
+          <w:rStyle w:val="6"/>
+        </w:rPr>
+        <w:t>o</w:t>
+      </w:r>
+      <w:r>
+        <w:t xml:space="preserve">, or </w:t>
+      </w:r>
+      <w:r>
+        <w:rPr>
+          <w:rStyle w:val="6"/>
+        </w:rPr>
+        <w:t>u</w:t>
+      </w:r>
+      <w:r>
+        <w:t xml:space="preserve">) from </w:t>
+      </w:r>
+      <w:r>
+        <w:rPr>
+          <w:rStyle w:val="7"/>
+        </w:rPr>
+        <w:t>STATION</w:t>
+      </w:r>
+      <w:r>
+        <w:t xml:space="preserve">. Your result </w:t>
+      </w:r>
+      <w:r>
+        <w:rPr>
+          <w:rStyle w:val="5"/>
+        </w:rPr>
+        <w:t>cannot</w:t>
+      </w:r>
+      <w:r>
+        <w:t xml:space="preserve"> contain duplicates.</w:t>
+      </w:r>
+    </w:p>
+    <w:p>
+      <w:pPr>
+        <w:pStyle w:val="3"/>
+        <w:keepNext w:val="0"/>
+        <w:keepLines w:val="0"/>
+        <w:widowControl/>
+        <w:suppressLineNumbers w:val="0"/>
+      </w:pPr>
+      <w:r>
+        <w:rPr>
+          <w:rStyle w:val="7"/>
+        </w:rPr>
+        <w:t>Input Format</w:t>
+      </w:r>
+    </w:p>
+    <w:p>
+      <w:pPr>
+        <w:pStyle w:val="3"/>
+        <w:keepNext w:val="0"/>
+        <w:keepLines w:val="0"/>
+        <w:widowControl/>
+        <w:suppressLineNumbers w:val="0"/>
+      </w:pPr>
+      <w:r>
+        <w:t xml:space="preserve">The </w:t>
+      </w:r>
+      <w:r>
+        <w:rPr>
+          <w:rStyle w:val="7"/>
+        </w:rPr>
+        <w:t>STATION</w:t>
+      </w:r>
+      <w:r>
+        <w:t xml:space="preserve"> table is described as follows:</w:t>
+      </w:r>
+    </w:p>
+    <w:p>
+      <w:pPr>
+        <w:pStyle w:val="3"/>
+        <w:keepNext w:val="0"/>
+        <w:keepLines w:val="0"/>
+        <w:widowControl/>
+        <w:suppressLineNumbers w:val="0"/>
+      </w:pPr>
+      <w:r>
+        <w:drawing>
+          <wp:inline distT="0" distB="0" distL="114300" distR="114300">
+            <wp:extent cx="2857500" cy="2762250"/>
+            <wp:effectExtent l="0" t="0" r="0" b="0"/>
+            <wp:docPr id="14" name="Picture 5" descr="Station.jpg"/>
+            <wp:cNvGraphicFramePr>
+              <a:graphicFrameLocks xmlns:a="http://schemas.openxmlformats.org/drawingml/2006/main" noChangeAspect="1"/>
+            </wp:cNvGraphicFramePr>
+            <a:graphic xmlns:a="http://schemas.openxmlformats.org/drawingml/2006/main">
+              <a:graphicData uri="http://schemas.openxmlformats.org/drawingml/2006/picture">
+                <pic:pic xmlns:pic="http://schemas.openxmlformats.org/drawingml/2006/picture">
+                  <pic:nvPicPr>
+                    <pic:cNvPr id="14" name="Picture 5" descr="Station.jpg"/>
+                    <pic:cNvPicPr>
+                      <a:picLocks noChangeAspect="1"/>
+                    </pic:cNvPicPr>
+                  </pic:nvPicPr>
+                  <pic:blipFill>
+                    <a:blip r:embed="rId7"/>
+                    <a:stretch>
+                      <a:fillRect/>
+                    </a:stretch>
+                  </pic:blipFill>
+                  <pic:spPr>
+                    <a:xfrm>
+                      <a:off x="0" y="0"/>
+                      <a:ext cx="2857500" cy="2762250"/>
+                    </a:xfrm>
+                    <a:prstGeom prst="rect">
+                      <a:avLst/>
+                    </a:prstGeom>
+                    <a:noFill/>
+                    <a:ln w="9525">
+                      <a:noFill/>
+                    </a:ln>
+                  </pic:spPr>
+                </pic:pic>
+              </a:graphicData>
+            </a:graphic>
+          </wp:inline>
+        </w:drawing>
+      </w:r>
+    </w:p>
+    <w:p>
+      <w:pPr>
+        <w:pStyle w:val="3"/>
+        <w:keepNext w:val="0"/>
+        <w:keepLines w:val="0"/>
+        <w:widowControl/>
+        <w:suppressLineNumbers w:val="0"/>
+      </w:pPr>
+      <w:r>
+        <w:t xml:space="preserve">where </w:t>
+      </w:r>
+      <w:r>
+        <w:rPr>
+          <w:rStyle w:val="5"/>
+        </w:rPr>
+        <w:t>LAT_N</w:t>
+      </w:r>
+      <w:r>
+        <w:t xml:space="preserve"> is the northern latitude and </w:t>
+      </w:r>
+      <w:r>
+        <w:rPr>
+          <w:rStyle w:val="5"/>
+        </w:rPr>
+        <w:t>LONG_W</w:t>
+      </w:r>
+      <w:r>
+        <w:t xml:space="preserve"> is the western longitude.</w:t>
+      </w:r>
+    </w:p>
+    <w:p>
+      <w:pPr>
+        <w:pStyle w:val="3"/>
+        <w:keepNext w:val="0"/>
+        <w:keepLines w:val="0"/>
+        <w:widowControl/>
+        <w:suppressLineNumbers w:val="0"/>
+      </w:pPr>
+    </w:p>
+    <w:p>
+      <w:pPr>
+        <w:keepNext w:val="0"/>
+        <w:keepLines w:val="0"/>
+        <w:widowControl/>
+        <w:suppressLineNumbers w:val="0"/>
+        <w:jc w:val="left"/>
+        <w:rPr>
+          <w:rFonts w:hint="default" w:ascii="var(--font-family-text)" w:hAnsi="var(--font-family-text)" w:eastAsia="var(--font-family-text)" w:cs="var(--font-family-text)"/>
+          <w:i w:val="0"/>
+          <w:caps w:val="0"/>
+          <w:color w:val="0E141E"/>
+          <w:spacing w:val="0"/>
+          <w:sz w:val="21"/>
+          <w:szCs w:val="21"/>
+          <w:bdr w:val="none" w:color="auto" w:sz="0" w:space="0"/>
+          <w:shd w:val="clear" w:fill="FFFFFF"/>
+          <w:vertAlign w:val="baseline"/>
+        </w:rPr>
+      </w:pPr>
+    </w:p>
+    <w:p>
+      <w:pPr>
+        <w:pStyle w:val="3"/>
+        <w:keepNext w:val="0"/>
+        <w:keepLines w:val="0"/>
+        <w:widowControl/>
+        <w:suppressLineNumbers w:val="0"/>
+        <w:pBdr>
+          <w:top w:val="none" w:color="auto" w:sz="0" w:space="0"/>
+          <w:left w:val="none" w:color="auto" w:sz="0" w:space="0"/>
+          <w:bottom w:val="none" w:color="auto" w:sz="0" w:space="0"/>
+          <w:right w:val="none" w:color="auto" w:sz="0" w:space="0"/>
+        </w:pBdr>
+        <w:spacing w:before="76" w:beforeAutospacing="0" w:after="150" w:afterAutospacing="0" w:line="30" w:lineRule="atLeast"/>
+        <w:ind w:left="0" w:right="0"/>
+        <w:textAlignment w:val="baseline"/>
+        <w:rPr>
+          <w:rFonts w:hint="default" w:ascii="var(--font-family-text)" w:hAnsi="var(--font-family-text)" w:eastAsia="var(--font-family-text)" w:cs="var(--font-family-text)"/>
+          <w:i w:val="0"/>
+          <w:caps w:val="0"/>
+          <w:color w:val="0E141E"/>
+          <w:spacing w:val="0"/>
+          <w:sz w:val="21"/>
+          <w:szCs w:val="21"/>
+          <w:shd w:val="clear" w:fill="FFFFFF"/>
+          <w:vertAlign w:val="baseline"/>
+        </w:rPr>
+      </w:pPr>
+      <w:r>
+        <w:rPr>
+          <w:rFonts w:hint="default" w:ascii="var(--font-family-text)" w:hAnsi="var(--font-family-text)" w:eastAsia="var(--font-family-text)" w:cs="var(--font-family-text)"/>
+          <w:i w:val="0"/>
+          <w:caps w:val="0"/>
+          <w:color w:val="0E141E"/>
+          <w:spacing w:val="0"/>
+          <w:sz w:val="21"/>
+          <w:szCs w:val="21"/>
+          <w:shd w:val="clear" w:fill="FFFFFF"/>
+          <w:vertAlign w:val="baseline"/>
+          <w:lang w:val="en-IN"/>
+        </w:rPr>
+        <w:t>Problem 14 (Weather Observation Station 7)</w:t>
+      </w:r>
+    </w:p>
+    <w:p>
+      <w:pPr>
+        <w:pStyle w:val="3"/>
+        <w:keepNext w:val="0"/>
+        <w:keepLines w:val="0"/>
+        <w:widowControl/>
+        <w:suppressLineNumbers w:val="0"/>
+        <w:pBdr>
+          <w:top w:val="none" w:color="auto" w:sz="0" w:space="0"/>
+          <w:left w:val="none" w:color="auto" w:sz="0" w:space="0"/>
+          <w:bottom w:val="none" w:color="auto" w:sz="0" w:space="0"/>
+          <w:right w:val="none" w:color="auto" w:sz="0" w:space="0"/>
+        </w:pBdr>
+        <w:shd w:val="clear" w:fill="FFFFFF"/>
+        <w:spacing w:before="75" w:beforeAutospacing="0" w:after="0" w:afterAutospacing="0" w:line="30" w:lineRule="atLeast"/>
+        <w:ind w:left="0" w:right="0" w:firstLine="0"/>
+        <w:textAlignment w:val="baseline"/>
+        <w:rPr>
+          <w:rFonts w:hint="default" w:ascii="Arial" w:hAnsi="Arial" w:eastAsia="Arial" w:cs="Arial"/>
+          <w:i w:val="0"/>
+          <w:caps w:val="0"/>
+          <w:spacing w:val="0"/>
+          <w:sz w:val="21"/>
+          <w:szCs w:val="21"/>
+          <w:shd w:val="clear" w:fill="FFFFFF"/>
+          <w:vertAlign w:val="baseline"/>
+        </w:rPr>
+      </w:pPr>
+    </w:p>
+    <w:p>
+      <w:pPr>
+        <w:pStyle w:val="3"/>
+        <w:keepNext w:val="0"/>
+        <w:keepLines w:val="0"/>
+        <w:widowControl/>
+        <w:suppressLineNumbers w:val="0"/>
+      </w:pPr>
+      <w:r>
+        <w:t xml:space="preserve">Query the list of </w:t>
+      </w:r>
+      <w:r>
+        <w:rPr>
+          <w:rStyle w:val="5"/>
+        </w:rPr>
+        <w:t>CITY</w:t>
+      </w:r>
+      <w:r>
+        <w:t xml:space="preserve"> names ending with vowels (a, e, i, o, u) from </w:t>
+      </w:r>
+      <w:r>
+        <w:rPr>
+          <w:rStyle w:val="7"/>
+        </w:rPr>
+        <w:t>STATION</w:t>
+      </w:r>
+      <w:r>
+        <w:t xml:space="preserve">. Your result </w:t>
+      </w:r>
+      <w:r>
+        <w:rPr>
+          <w:rStyle w:val="5"/>
+        </w:rPr>
+        <w:t>cannot</w:t>
+      </w:r>
+      <w:r>
+        <w:t xml:space="preserve"> contain duplicates.</w:t>
+      </w:r>
+    </w:p>
+    <w:p>
+      <w:pPr>
+        <w:pStyle w:val="3"/>
+        <w:keepNext w:val="0"/>
+        <w:keepLines w:val="0"/>
+        <w:widowControl/>
+        <w:suppressLineNumbers w:val="0"/>
+      </w:pPr>
+      <w:r>
+        <w:rPr>
+          <w:rStyle w:val="7"/>
+        </w:rPr>
+        <w:t>Input Format</w:t>
+      </w:r>
+    </w:p>
+    <w:p>
+      <w:pPr>
+        <w:pStyle w:val="3"/>
+        <w:keepNext w:val="0"/>
+        <w:keepLines w:val="0"/>
+        <w:widowControl/>
+        <w:suppressLineNumbers w:val="0"/>
+      </w:pPr>
+      <w:r>
+        <w:t xml:space="preserve">The </w:t>
+      </w:r>
+      <w:r>
+        <w:rPr>
+          <w:rStyle w:val="7"/>
+        </w:rPr>
+        <w:t>STATION</w:t>
+      </w:r>
+      <w:r>
+        <w:t xml:space="preserve"> table is described as follows:</w:t>
+      </w:r>
+    </w:p>
+    <w:p>
+      <w:pPr>
+        <w:pStyle w:val="3"/>
+        <w:keepNext w:val="0"/>
+        <w:keepLines w:val="0"/>
+        <w:widowControl/>
+        <w:suppressLineNumbers w:val="0"/>
+      </w:pPr>
+      <w:r>
+        <w:drawing>
+          <wp:inline distT="0" distB="0" distL="114300" distR="114300">
+            <wp:extent cx="2857500" cy="2762250"/>
+            <wp:effectExtent l="0" t="0" r="0" b="0"/>
+            <wp:docPr id="15" name="Picture 6" descr="Station.jpg"/>
+            <wp:cNvGraphicFramePr>
+              <a:graphicFrameLocks xmlns:a="http://schemas.openxmlformats.org/drawingml/2006/main" noChangeAspect="1"/>
+            </wp:cNvGraphicFramePr>
+            <a:graphic xmlns:a="http://schemas.openxmlformats.org/drawingml/2006/main">
+              <a:graphicData uri="http://schemas.openxmlformats.org/drawingml/2006/picture">
+                <pic:pic xmlns:pic="http://schemas.openxmlformats.org/drawingml/2006/picture">
+                  <pic:nvPicPr>
+                    <pic:cNvPr id="15" name="Picture 6" descr="Station.jpg"/>
+                    <pic:cNvPicPr>
+                      <a:picLocks noChangeAspect="1"/>
+                    </pic:cNvPicPr>
+                  </pic:nvPicPr>
+                  <pic:blipFill>
+                    <a:blip r:embed="rId7"/>
+                    <a:stretch>
+                      <a:fillRect/>
+                    </a:stretch>
+                  </pic:blipFill>
+                  <pic:spPr>
+                    <a:xfrm>
+                      <a:off x="0" y="0"/>
+                      <a:ext cx="2857500" cy="2762250"/>
+                    </a:xfrm>
+                    <a:prstGeom prst="rect">
+                      <a:avLst/>
+                    </a:prstGeom>
+                    <a:noFill/>
+                    <a:ln w="9525">
+                      <a:noFill/>
+                    </a:ln>
+                  </pic:spPr>
+                </pic:pic>
+              </a:graphicData>
+            </a:graphic>
+          </wp:inline>
+        </w:drawing>
+      </w:r>
+      <w:bookmarkStart w:id="0" w:name="_GoBack"/>
+      <w:bookmarkEnd w:id="0"/>
+    </w:p>
+    <w:p>
+      <w:pPr>
+        <w:pStyle w:val="3"/>
+        <w:keepNext w:val="0"/>
+        <w:keepLines w:val="0"/>
+        <w:widowControl/>
+        <w:suppressLineNumbers w:val="0"/>
+      </w:pPr>
+      <w:r>
+        <w:t xml:space="preserve">where </w:t>
+      </w:r>
+      <w:r>
+        <w:rPr>
+          <w:rStyle w:val="5"/>
+        </w:rPr>
+        <w:t>LAT_N</w:t>
+      </w:r>
+      <w:r>
+        <w:t xml:space="preserve"> is the northern latitude and </w:t>
+      </w:r>
+      <w:r>
+        <w:rPr>
+          <w:rStyle w:val="5"/>
+        </w:rPr>
+        <w:t>LONG_W</w:t>
+      </w:r>
+      <w:r>
+        <w:t xml:space="preserve"> is the western longitude.</w:t>
+      </w:r>
+    </w:p>
+    <w:p>
+      <w:pPr>
+        <w:pStyle w:val="3"/>
+        <w:keepNext w:val="0"/>
+        <w:keepLines w:val="0"/>
+        <w:widowControl/>
+        <w:suppressLineNumbers w:val="0"/>
+        <w:pBdr>
+          <w:top w:val="none" w:color="auto" w:sz="0" w:space="0"/>
+          <w:left w:val="none" w:color="auto" w:sz="0" w:space="0"/>
+          <w:bottom w:val="none" w:color="auto" w:sz="0" w:space="0"/>
+          <w:right w:val="none" w:color="auto" w:sz="0" w:space="0"/>
+        </w:pBdr>
+        <w:shd w:val="clear" w:fill="FFFFFF"/>
+        <w:spacing w:before="75" w:beforeAutospacing="0" w:after="0" w:afterAutospacing="0" w:line="30" w:lineRule="atLeast"/>
+        <w:ind w:left="0" w:right="0" w:firstLine="0"/>
+        <w:textAlignment w:val="baseline"/>
+        <w:rPr>
+          <w:rFonts w:hint="default" w:ascii="Arial" w:hAnsi="Arial" w:eastAsia="Arial" w:cs="Arial"/>
+          <w:i w:val="0"/>
+          <w:caps w:val="0"/>
+          <w:spacing w:val="0"/>
+          <w:sz w:val="21"/>
+          <w:szCs w:val="21"/>
+          <w:shd w:val="clear" w:fill="FFFFFF"/>
+          <w:vertAlign w:val="baseline"/>
+        </w:rPr>
+      </w:pPr>
+    </w:p>
+    <w:p>
+      <w:pPr>
+        <w:pStyle w:val="3"/>
+        <w:keepNext w:val="0"/>
+        <w:keepLines w:val="0"/>
+        <w:widowControl/>
+        <w:suppressLineNumbers w:val="0"/>
+        <w:pBdr>
+          <w:top w:val="none" w:color="auto" w:sz="0" w:space="0"/>
+          <w:left w:val="none" w:color="auto" w:sz="0" w:space="0"/>
+          <w:bottom w:val="none" w:color="auto" w:sz="0" w:space="0"/>
+          <w:right w:val="none" w:color="auto" w:sz="0" w:space="0"/>
+        </w:pBdr>
+        <w:shd w:val="clear" w:fill="FFFFFF"/>
+        <w:spacing w:before="75" w:beforeAutospacing="0" w:after="0" w:afterAutospacing="0" w:line="30" w:lineRule="atLeast"/>
+        <w:ind w:left="0" w:right="0" w:firstLine="0"/>
+        <w:textAlignment w:val="baseline"/>
+        <w:rPr>
+          <w:rFonts w:hint="default" w:ascii="Arial" w:hAnsi="Arial" w:eastAsia="Arial" w:cs="Arial"/>
+          <w:i w:val="0"/>
+          <w:caps w:val="0"/>
+          <w:spacing w:val="0"/>
+          <w:sz w:val="21"/>
+          <w:szCs w:val="21"/>
+          <w:shd w:val="clear" w:fill="FFFFFF"/>
+          <w:vertAlign w:val="baseline"/>
+        </w:rPr>
+      </w:pPr>
+    </w:p>
+    <w:p>
+      <w:pPr>
+        <w:pStyle w:val="3"/>
+        <w:keepNext w:val="0"/>
+        <w:keepLines w:val="0"/>
+        <w:widowControl/>
+        <w:suppressLineNumbers w:val="0"/>
+        <w:pBdr>
+          <w:top w:val="none" w:color="auto" w:sz="0" w:space="0"/>
+          <w:left w:val="none" w:color="auto" w:sz="0" w:space="0"/>
+          <w:bottom w:val="none" w:color="auto" w:sz="0" w:space="0"/>
+          <w:right w:val="none" w:color="auto" w:sz="0" w:space="0"/>
+        </w:pBdr>
+        <w:shd w:val="clear" w:fill="FFFFFF"/>
+        <w:spacing w:before="75" w:beforeAutospacing="0" w:after="0" w:afterAutospacing="0" w:line="30" w:lineRule="atLeast"/>
+        <w:ind w:left="0" w:right="0" w:firstLine="0"/>
+        <w:textAlignment w:val="baseline"/>
+        <w:rPr>
+          <w:rFonts w:hint="default" w:ascii="Arial" w:hAnsi="Arial" w:eastAsia="Arial" w:cs="Arial"/>
+          <w:i w:val="0"/>
+          <w:caps w:val="0"/>
+          <w:spacing w:val="0"/>
+          <w:sz w:val="21"/>
+          <w:szCs w:val="21"/>
+          <w:shd w:val="clear" w:fill="FFFFFF"/>
+          <w:vertAlign w:val="baseline"/>
+        </w:rPr>
+      </w:pPr>
+    </w:p>
+    <w:p>
+      <w:pPr>
+        <w:pStyle w:val="3"/>
+        <w:keepNext w:val="0"/>
+        <w:keepLines w:val="0"/>
+        <w:widowControl/>
+        <w:suppressLineNumbers w:val="0"/>
+        <w:pBdr>
+          <w:top w:val="none" w:color="auto" w:sz="0" w:space="0"/>
+          <w:left w:val="none" w:color="auto" w:sz="0" w:space="0"/>
+          <w:bottom w:val="none" w:color="auto" w:sz="0" w:space="0"/>
+          <w:right w:val="none" w:color="auto" w:sz="0" w:space="0"/>
+        </w:pBdr>
+        <w:shd w:val="clear" w:fill="FFFFFF"/>
+        <w:spacing w:before="75" w:beforeAutospacing="0" w:after="0" w:afterAutospacing="0" w:line="30" w:lineRule="atLeast"/>
+        <w:ind w:left="0" w:right="0" w:firstLine="0"/>
+        <w:textAlignment w:val="baseline"/>
+        <w:rPr>
+          <w:rFonts w:hint="default" w:ascii="Arial" w:hAnsi="Arial" w:eastAsia="Arial" w:cs="Arial"/>
+          <w:i w:val="0"/>
+          <w:caps w:val="0"/>
+          <w:spacing w:val="0"/>
+          <w:sz w:val="21"/>
+          <w:szCs w:val="21"/>
+          <w:shd w:val="clear" w:fill="FFFFFF"/>
+          <w:vertAlign w:val="baseline"/>
+        </w:rPr>
+      </w:pPr>
+    </w:p>
+    <w:p>
+      <w:pPr>
+        <w:pStyle w:val="3"/>
+        <w:keepNext w:val="0"/>
+        <w:keepLines w:val="0"/>
+        <w:widowControl/>
+        <w:suppressLineNumbers w:val="0"/>
+        <w:pBdr>
+          <w:top w:val="none" w:color="auto" w:sz="0" w:space="0"/>
+          <w:left w:val="none" w:color="auto" w:sz="0" w:space="0"/>
+          <w:bottom w:val="none" w:color="auto" w:sz="0" w:space="0"/>
+          <w:right w:val="none" w:color="auto" w:sz="0" w:space="0"/>
+        </w:pBdr>
+        <w:spacing w:before="76" w:beforeAutospacing="0" w:after="150" w:afterAutospacing="0" w:line="30" w:lineRule="atLeast"/>
+        <w:ind w:left="0" w:right="0"/>
+        <w:textAlignment w:val="baseline"/>
+        <w:rPr>
+          <w:rFonts w:hint="default" w:ascii="var(--font-family-text)" w:hAnsi="var(--font-family-text)" w:eastAsia="var(--font-family-text)" w:cs="var(--font-family-text)"/>
+          <w:i w:val="0"/>
+          <w:caps w:val="0"/>
+          <w:color w:val="0E141E"/>
+          <w:spacing w:val="0"/>
+          <w:sz w:val="21"/>
+          <w:szCs w:val="21"/>
+          <w:shd w:val="clear" w:fill="FFFFFF"/>
+          <w:vertAlign w:val="baseline"/>
+        </w:rPr>
+      </w:pPr>
+      <w:r>
+        <w:rPr>
+          <w:rFonts w:hint="default" w:ascii="var(--font-family-text)" w:hAnsi="var(--font-family-text)" w:eastAsia="var(--font-family-text)" w:cs="var(--font-family-text)"/>
+          <w:i w:val="0"/>
+          <w:caps w:val="0"/>
+          <w:color w:val="0E141E"/>
+          <w:spacing w:val="0"/>
+          <w:sz w:val="21"/>
+          <w:szCs w:val="21"/>
+          <w:shd w:val="clear" w:fill="FFFFFF"/>
+          <w:vertAlign w:val="baseline"/>
+          <w:lang w:val="en-IN"/>
+        </w:rPr>
+        <w:t>Problem 15 (Weather Observation Station 8)</w:t>
+      </w:r>
+    </w:p>
+    <w:p>
+      <w:pPr>
+        <w:pStyle w:val="3"/>
+        <w:keepNext w:val="0"/>
+        <w:keepLines w:val="0"/>
+        <w:widowControl/>
+        <w:suppressLineNumbers w:val="0"/>
+        <w:pBdr>
+          <w:top w:val="none" w:color="auto" w:sz="0" w:space="0"/>
+          <w:left w:val="none" w:color="auto" w:sz="0" w:space="0"/>
+          <w:bottom w:val="none" w:color="auto" w:sz="0" w:space="0"/>
+          <w:right w:val="none" w:color="auto" w:sz="0" w:space="0"/>
+        </w:pBdr>
+        <w:shd w:val="clear" w:fill="FFFFFF"/>
+        <w:spacing w:before="75" w:beforeAutospacing="0" w:after="0" w:afterAutospacing="0" w:line="30" w:lineRule="atLeast"/>
+        <w:ind w:left="0" w:right="0" w:firstLine="0"/>
+        <w:textAlignment w:val="baseline"/>
+        <w:rPr>
+          <w:rFonts w:hint="default" w:ascii="Arial" w:hAnsi="Arial" w:eastAsia="Arial" w:cs="Arial"/>
+          <w:i w:val="0"/>
+          <w:caps w:val="0"/>
+          <w:spacing w:val="0"/>
+          <w:sz w:val="21"/>
+          <w:szCs w:val="21"/>
+          <w:shd w:val="clear" w:fill="FFFFFF"/>
+          <w:vertAlign w:val="baseline"/>
+        </w:rPr>
+      </w:pPr>
+    </w:p>
+    <w:p>
+      <w:pPr>
+        <w:pStyle w:val="3"/>
+        <w:keepNext w:val="0"/>
+        <w:keepLines w:val="0"/>
+        <w:widowControl/>
+        <w:suppressLineNumbers w:val="0"/>
+      </w:pPr>
+      <w:r>
+        <w:t xml:space="preserve">Query the list of </w:t>
+      </w:r>
+      <w:r>
+        <w:rPr>
+          <w:rStyle w:val="5"/>
+        </w:rPr>
+        <w:t>CITY</w:t>
+      </w:r>
+      <w:r>
+        <w:t xml:space="preserve"> names from </w:t>
+      </w:r>
+      <w:r>
+        <w:rPr>
+          <w:rStyle w:val="7"/>
+        </w:rPr>
+        <w:t>STATION</w:t>
+      </w:r>
+      <w:r>
+        <w:t xml:space="preserve"> which have vowels (i.e., </w:t>
+      </w:r>
+      <w:r>
+        <w:rPr>
+          <w:rStyle w:val="5"/>
+        </w:rPr>
+        <w:t>a</w:t>
+      </w:r>
+      <w:r>
+        <w:t xml:space="preserve">, </w:t>
+      </w:r>
+      <w:r>
+        <w:rPr>
+          <w:rStyle w:val="5"/>
+        </w:rPr>
+        <w:t>e</w:t>
+      </w:r>
+      <w:r>
+        <w:t xml:space="preserve">, </w:t>
+      </w:r>
+      <w:r>
+        <w:rPr>
+          <w:rStyle w:val="5"/>
+        </w:rPr>
+        <w:t>i</w:t>
+      </w:r>
+      <w:r>
+        <w:t xml:space="preserve">, </w:t>
+      </w:r>
+      <w:r>
+        <w:rPr>
+          <w:rStyle w:val="5"/>
+        </w:rPr>
+        <w:t>o</w:t>
+      </w:r>
+      <w:r>
+        <w:t xml:space="preserve">, and </w:t>
+      </w:r>
+      <w:r>
+        <w:rPr>
+          <w:rStyle w:val="5"/>
+        </w:rPr>
+        <w:t>u</w:t>
+      </w:r>
+      <w:r>
+        <w:t xml:space="preserve">) as both their first </w:t>
+      </w:r>
+      <w:r>
+        <w:rPr>
+          <w:rStyle w:val="5"/>
+        </w:rPr>
+        <w:t>and</w:t>
+      </w:r>
+      <w:r>
+        <w:t xml:space="preserve"> last characters. Your result cannot contain duplicates.</w:t>
+      </w:r>
+    </w:p>
+    <w:p>
+      <w:pPr>
+        <w:pStyle w:val="3"/>
+        <w:keepNext w:val="0"/>
+        <w:keepLines w:val="0"/>
+        <w:widowControl/>
+        <w:suppressLineNumbers w:val="0"/>
+      </w:pPr>
+      <w:r>
+        <w:rPr>
+          <w:rStyle w:val="7"/>
+        </w:rPr>
+        <w:t>Input Format</w:t>
+      </w:r>
+    </w:p>
+    <w:p>
+      <w:pPr>
+        <w:pStyle w:val="3"/>
+        <w:keepNext w:val="0"/>
+        <w:keepLines w:val="0"/>
+        <w:widowControl/>
+        <w:suppressLineNumbers w:val="0"/>
+      </w:pPr>
+      <w:r>
+        <w:t xml:space="preserve">The </w:t>
+      </w:r>
+      <w:r>
+        <w:rPr>
+          <w:rStyle w:val="7"/>
+        </w:rPr>
+        <w:t>STATION</w:t>
+      </w:r>
+      <w:r>
+        <w:t xml:space="preserve"> table is described as follows:</w:t>
+      </w:r>
+    </w:p>
+    <w:p>
+      <w:pPr>
+        <w:pStyle w:val="3"/>
+        <w:keepNext w:val="0"/>
+        <w:keepLines w:val="0"/>
+        <w:widowControl/>
+        <w:suppressLineNumbers w:val="0"/>
+      </w:pPr>
+      <w:r>
+        <w:drawing>
+          <wp:inline distT="0" distB="0" distL="114300" distR="114300">
+            <wp:extent cx="2857500" cy="2762250"/>
+            <wp:effectExtent l="0" t="0" r="0" b="0"/>
+            <wp:docPr id="16" name="Picture 7" descr="Station.jpg"/>
+            <wp:cNvGraphicFramePr>
+              <a:graphicFrameLocks xmlns:a="http://schemas.openxmlformats.org/drawingml/2006/main" noChangeAspect="1"/>
+            </wp:cNvGraphicFramePr>
+            <a:graphic xmlns:a="http://schemas.openxmlformats.org/drawingml/2006/main">
+              <a:graphicData uri="http://schemas.openxmlformats.org/drawingml/2006/picture">
+                <pic:pic xmlns:pic="http://schemas.openxmlformats.org/drawingml/2006/picture">
+                  <pic:nvPicPr>
+                    <pic:cNvPr id="16" name="Picture 7" descr="Station.jpg"/>
+                    <pic:cNvPicPr>
+                      <a:picLocks noChangeAspect="1"/>
+                    </pic:cNvPicPr>
+                  </pic:nvPicPr>
+                  <pic:blipFill>
+                    <a:blip r:embed="rId7"/>
+                    <a:stretch>
+                      <a:fillRect/>
+                    </a:stretch>
+                  </pic:blipFill>
+                  <pic:spPr>
+                    <a:xfrm>
+                      <a:off x="0" y="0"/>
+                      <a:ext cx="2857500" cy="2762250"/>
+                    </a:xfrm>
+                    <a:prstGeom prst="rect">
+                      <a:avLst/>
+                    </a:prstGeom>
+                    <a:noFill/>
+                    <a:ln w="9525">
+                      <a:noFill/>
+                    </a:ln>
+                  </pic:spPr>
+                </pic:pic>
+              </a:graphicData>
+            </a:graphic>
+          </wp:inline>
+        </w:drawing>
+      </w:r>
+    </w:p>
+    <w:p>
+      <w:pPr>
+        <w:pStyle w:val="3"/>
+        <w:keepNext w:val="0"/>
+        <w:keepLines w:val="0"/>
+        <w:widowControl/>
+        <w:suppressLineNumbers w:val="0"/>
+      </w:pPr>
+      <w:r>
+        <w:t xml:space="preserve">where </w:t>
+      </w:r>
+      <w:r>
+        <w:rPr>
+          <w:rStyle w:val="5"/>
+        </w:rPr>
+        <w:t>LAT_N</w:t>
+      </w:r>
+      <w:r>
+        <w:t xml:space="preserve"> is the northern latitude and </w:t>
+      </w:r>
+      <w:r>
+        <w:rPr>
+          <w:rStyle w:val="5"/>
+        </w:rPr>
+        <w:t>LONG_W</w:t>
+      </w:r>
+      <w:r>
+        <w:t xml:space="preserve"> is the western longitude.</w:t>
+      </w:r>
+    </w:p>
+    <w:p>
+      <w:pPr>
+        <w:pStyle w:val="3"/>
+        <w:keepNext w:val="0"/>
+        <w:keepLines w:val="0"/>
+        <w:widowControl/>
+        <w:suppressLineNumbers w:val="0"/>
+        <w:pBdr>
+          <w:top w:val="none" w:color="auto" w:sz="0" w:space="0"/>
+          <w:left w:val="none" w:color="auto" w:sz="0" w:space="0"/>
+          <w:bottom w:val="none" w:color="auto" w:sz="0" w:space="0"/>
+          <w:right w:val="none" w:color="auto" w:sz="0" w:space="0"/>
+        </w:pBdr>
+        <w:shd w:val="clear" w:fill="FFFFFF"/>
+        <w:spacing w:before="75" w:beforeAutospacing="0" w:after="0" w:afterAutospacing="0" w:line="30" w:lineRule="atLeast"/>
+        <w:ind w:left="0" w:right="0" w:firstLine="0"/>
+        <w:textAlignment w:val="baseline"/>
+        <w:rPr>
+          <w:rFonts w:hint="default" w:ascii="Arial" w:hAnsi="Arial" w:eastAsia="Arial" w:cs="Arial"/>
+          <w:i w:val="0"/>
+          <w:caps w:val="0"/>
+          <w:spacing w:val="0"/>
+          <w:sz w:val="21"/>
+          <w:szCs w:val="21"/>
+          <w:shd w:val="clear" w:fill="FFFFFF"/>
+          <w:vertAlign w:val="baseline"/>
+        </w:rPr>
+      </w:pPr>
+    </w:p>
+    <w:p>
+      <w:pPr>
+        <w:pStyle w:val="3"/>
+        <w:keepNext w:val="0"/>
+        <w:keepLines w:val="0"/>
+        <w:widowControl/>
+        <w:suppressLineNumbers w:val="0"/>
+        <w:pBdr>
+          <w:top w:val="none" w:color="auto" w:sz="0" w:space="0"/>
+          <w:left w:val="none" w:color="auto" w:sz="0" w:space="0"/>
+          <w:bottom w:val="none" w:color="auto" w:sz="0" w:space="0"/>
+          <w:right w:val="none" w:color="auto" w:sz="0" w:space="0"/>
+        </w:pBdr>
+        <w:shd w:val="clear" w:fill="FFFFFF"/>
+        <w:spacing w:before="75" w:beforeAutospacing="0" w:after="0" w:afterAutospacing="0" w:line="30" w:lineRule="atLeast"/>
+        <w:ind w:left="0" w:right="0" w:firstLine="0"/>
+        <w:textAlignment w:val="baseline"/>
+        <w:rPr>
+          <w:rFonts w:hint="default" w:ascii="Arial" w:hAnsi="Arial" w:eastAsia="Arial" w:cs="Arial"/>
+          <w:i w:val="0"/>
+          <w:caps w:val="0"/>
+          <w:spacing w:val="0"/>
+          <w:sz w:val="21"/>
+          <w:szCs w:val="21"/>
+          <w:shd w:val="clear" w:fill="FFFFFF"/>
+          <w:vertAlign w:val="baseline"/>
+        </w:rPr>
+      </w:pPr>
     </w:p>
     <w:p>
       <w:pPr>
@@ -4071,6 +6791,163 @@
     </w:sectPr>
   </w:body>
 </w:document>
+</file>
+
+<file path=word/numbering.xml><?xml version="1.0" encoding="utf-8"?>
+<w:numbering xmlns:wpc="http://schemas.microsoft.com/office/word/2010/wordprocessingCanvas" xmlns:mc="http://schemas.openxmlformats.org/markup-compatibility/2006" xmlns:o="urn:schemas-microsoft-com:office:office" xmlns:r="http://schemas.openxmlformats.org/officeDocument/2006/relationships" xmlns:m="http://schemas.openxmlformats.org/officeDocument/2006/math" xmlns:v="urn:schemas-microsoft-com:vml" xmlns:wp14="http://schemas.microsoft.com/office/word/2010/wordprocessingDrawing" xmlns:wp="http://schemas.openxmlformats.org/drawingml/2006/wordprocessingDrawing" xmlns:w10="urn:schemas-microsoft-com:office:word" xmlns:w="http://schemas.openxmlformats.org/wordprocessingml/2006/main" xmlns:w14="http://schemas.microsoft.com/office/word/2010/wordml" xmlns:wpg="http://schemas.microsoft.com/office/word/2010/wordprocessingGroup" xmlns:wpi="http://schemas.microsoft.com/office/word/2010/wordprocessingInk" xmlns:wne="http://schemas.microsoft.com/office/word/2006/wordml" xmlns:wps="http://schemas.microsoft.com/office/word/2010/wordprocessingShape" mc:Ignorable="w14 wp14">
+  <w:abstractNum w:abstractNumId="0">
+    <w:nsid w:val="DC628E8B"/>
+    <w:multiLevelType w:val="multilevel"/>
+    <w:tmpl w:val="DC628E8B"/>
+    <w:lvl w:ilvl="0" w:tentative="0">
+      <w:start w:val="1"/>
+      <w:numFmt w:val="decimal"/>
+      <w:lvlText w:val="%1."/>
+      <w:lvlJc w:val="left"/>
+      <w:pPr>
+        <w:tabs>
+          <w:tab w:val="left" w:pos="720"/>
+        </w:tabs>
+        <w:ind w:left="720" w:hanging="360"/>
+      </w:pPr>
+      <w:rPr>
+        <w:sz w:val="24"/>
+        <w:szCs w:val="24"/>
+      </w:rPr>
+    </w:lvl>
+    <w:lvl w:ilvl="1" w:tentative="0">
+      <w:start w:val="1"/>
+      <w:numFmt w:val="decimal"/>
+      <w:lvlText w:val="%2."/>
+      <w:lvlJc w:val="left"/>
+      <w:pPr>
+        <w:tabs>
+          <w:tab w:val="left" w:pos="1440"/>
+        </w:tabs>
+        <w:ind w:left="1440" w:hanging="360"/>
+      </w:pPr>
+      <w:rPr>
+        <w:sz w:val="24"/>
+        <w:szCs w:val="24"/>
+      </w:rPr>
+    </w:lvl>
+    <w:lvl w:ilvl="2" w:tentative="0">
+      <w:start w:val="1"/>
+      <w:numFmt w:val="decimal"/>
+      <w:lvlText w:val="%3."/>
+      <w:lvlJc w:val="left"/>
+      <w:pPr>
+        <w:tabs>
+          <w:tab w:val="left" w:pos="2160"/>
+        </w:tabs>
+        <w:ind w:left="2160" w:hanging="360"/>
+      </w:pPr>
+      <w:rPr>
+        <w:sz w:val="24"/>
+        <w:szCs w:val="24"/>
+      </w:rPr>
+    </w:lvl>
+    <w:lvl w:ilvl="3" w:tentative="0">
+      <w:start w:val="1"/>
+      <w:numFmt w:val="decimal"/>
+      <w:lvlText w:val="%4."/>
+      <w:lvlJc w:val="left"/>
+      <w:pPr>
+        <w:tabs>
+          <w:tab w:val="left" w:pos="2517"/>
+        </w:tabs>
+        <w:ind w:left="2880" w:hanging="360"/>
+      </w:pPr>
+      <w:rPr>
+        <w:sz w:val="24"/>
+        <w:szCs w:val="24"/>
+      </w:rPr>
+    </w:lvl>
+    <w:lvl w:ilvl="4" w:tentative="0">
+      <w:start w:val="1"/>
+      <w:numFmt w:val="decimal"/>
+      <w:lvlText w:val="%5."/>
+      <w:lvlJc w:val="left"/>
+      <w:pPr>
+        <w:tabs>
+          <w:tab w:val="left" w:pos="3238"/>
+        </w:tabs>
+        <w:ind w:left="3600" w:hanging="360"/>
+      </w:pPr>
+      <w:rPr>
+        <w:sz w:val="24"/>
+        <w:szCs w:val="24"/>
+      </w:rPr>
+    </w:lvl>
+    <w:lvl w:ilvl="5" w:tentative="0">
+      <w:start w:val="1"/>
+      <w:numFmt w:val="decimal"/>
+      <w:lvlText w:val="%6."/>
+      <w:lvlJc w:val="left"/>
+      <w:pPr>
+        <w:tabs>
+          <w:tab w:val="left" w:pos="3958"/>
+        </w:tabs>
+        <w:ind w:left="4320" w:hanging="360"/>
+      </w:pPr>
+      <w:rPr>
+        <w:sz w:val="24"/>
+        <w:szCs w:val="24"/>
+      </w:rPr>
+    </w:lvl>
+    <w:lvl w:ilvl="6" w:tentative="0">
+      <w:start w:val="1"/>
+      <w:numFmt w:val="decimal"/>
+      <w:lvlText w:val="%7."/>
+      <w:lvlJc w:val="left"/>
+      <w:pPr>
+        <w:tabs>
+          <w:tab w:val="left" w:pos="4678"/>
+        </w:tabs>
+        <w:ind w:left="5040" w:hanging="360"/>
+      </w:pPr>
+      <w:rPr>
+        <w:sz w:val="24"/>
+        <w:szCs w:val="24"/>
+      </w:rPr>
+    </w:lvl>
+    <w:lvl w:ilvl="7" w:tentative="0">
+      <w:start w:val="1"/>
+      <w:numFmt w:val="decimal"/>
+      <w:lvlText w:val="%8."/>
+      <w:lvlJc w:val="left"/>
+      <w:pPr>
+        <w:tabs>
+          <w:tab w:val="left" w:pos="5398"/>
+        </w:tabs>
+        <w:ind w:left="5760" w:hanging="360"/>
+      </w:pPr>
+      <w:rPr>
+        <w:sz w:val="24"/>
+        <w:szCs w:val="24"/>
+      </w:rPr>
+    </w:lvl>
+    <w:lvl w:ilvl="8" w:tentative="0">
+      <w:start w:val="1"/>
+      <w:numFmt w:val="decimal"/>
+      <w:lvlText w:val="%9."/>
+      <w:lvlJc w:val="left"/>
+      <w:pPr>
+        <w:tabs>
+          <w:tab w:val="left" w:pos="6118"/>
+        </w:tabs>
+        <w:ind w:left="6480" w:hanging="360"/>
+      </w:pPr>
+      <w:rPr>
+        <w:sz w:val="24"/>
+        <w:szCs w:val="24"/>
+      </w:rPr>
+    </w:lvl>
+  </w:abstractNum>
+  <w:num w:numId="1">
+    <w:abstractNumId w:val="0"/>
+  </w:num>
+</w:numbering>
 </file>
 
 <file path=word/styles.xml><?xml version="1.0" encoding="utf-8"?>
@@ -4148,7 +7025,7 @@
     <w:lsdException w:qFormat="1" w:unhideWhenUsed="0" w:uiPriority="0" w:semiHidden="0" w:name="Title"/>
     <w:lsdException w:unhideWhenUsed="0" w:uiPriority="0" w:semiHidden="0" w:name="Closing"/>
     <w:lsdException w:unhideWhenUsed="0" w:uiPriority="0" w:semiHidden="0" w:name="Signature"/>
-    <w:lsdException w:unhideWhenUsed="0" w:uiPriority="0" w:name="Default Paragraph Font"/>
+    <w:lsdException w:qFormat="1" w:unhideWhenUsed="0" w:uiPriority="0" w:name="Default Paragraph Font"/>
     <w:lsdException w:unhideWhenUsed="0" w:uiPriority="0" w:semiHidden="0" w:name="Body Text"/>
     <w:lsdException w:unhideWhenUsed="0" w:uiPriority="0" w:semiHidden="0" w:name="Body Text Indent"/>
     <w:lsdException w:unhideWhenUsed="0" w:uiPriority="0" w:semiHidden="0" w:name="List Continue"/>
@@ -4175,7 +7052,7 @@
     <w:lsdException w:unhideWhenUsed="0" w:uiPriority="0" w:semiHidden="0" w:name="Document Map"/>
     <w:lsdException w:unhideWhenUsed="0" w:uiPriority="0" w:semiHidden="0" w:name="Plain Text"/>
     <w:lsdException w:unhideWhenUsed="0" w:uiPriority="0" w:semiHidden="0" w:name="E-mail Signature"/>
-    <w:lsdException w:unhideWhenUsed="0" w:uiPriority="0" w:semiHidden="0" w:name="Normal (Web)"/>
+    <w:lsdException w:qFormat="1" w:unhideWhenUsed="0" w:uiPriority="0" w:semiHidden="0" w:name="Normal (Web)"/>
     <w:lsdException w:unhideWhenUsed="0" w:uiPriority="0" w:semiHidden="0" w:name="HTML Acronym"/>
     <w:lsdException w:unhideWhenUsed="0" w:uiPriority="0" w:semiHidden="0" w:name="HTML Address"/>
     <w:lsdException w:unhideWhenUsed="0" w:uiPriority="0" w:semiHidden="0" w:name="HTML Cite"/>
@@ -4344,6 +7221,7 @@
   <w:style w:type="character" w:default="1" w:styleId="4">
     <w:name w:val="Default Paragraph Font"/>
     <w:semiHidden/>
+    <w:qFormat/>
     <w:uiPriority w:val="0"/>
   </w:style>
   <w:style w:type="table" w:default="1" w:styleId="8">
@@ -4393,6 +7271,7 @@
   </w:style>
   <w:style w:type="paragraph" w:styleId="3">
     <w:name w:val="Normal (Web)"/>
+    <w:qFormat/>
     <w:uiPriority w:val="0"/>
     <w:pPr>
       <w:spacing w:before="0" w:beforeAutospacing="1" w:after="0" w:afterAutospacing="1"/>
@@ -4400,6 +7279,7 @@
       <w:jc w:val="left"/>
     </w:pPr>
     <w:rPr>
+      <w:rFonts w:ascii="Times New Roman" w:hAnsi="Times New Roman" w:eastAsia="SimSun" w:cs="Times New Roman"/>
       <w:kern w:val="0"/>
       <w:sz w:val="24"/>
       <w:szCs w:val="24"/>

</xml_diff>